<commit_message>
Adicionado caso de uso
</commit_message>
<xml_diff>
--- a/2.Análise/2.1.Modelo de Caso de Uso - MCU/Descricao_CasosDeUso.docx
+++ b/2.Análise/2.1.Modelo de Caso de Uso - MCU/Descricao_CasosDeUso.docx
@@ -1,6 +1,6 @@
 
 <file path=word/document.xml><?xml version="1.0" encoding="utf-8"?>
-<w:document xmlns:wpc="http://schemas.microsoft.com/office/word/2010/wordprocessingCanvas" xmlns:cx="http://schemas.microsoft.com/office/drawing/2014/chartex" xmlns:cx1="http://schemas.microsoft.com/office/drawing/2015/9/8/chartex" xmlns:cx2="http://schemas.microsoft.com/office/drawing/2015/10/21/chartex" xmlns:cx3="http://schemas.microsoft.com/office/drawing/2016/5/9/chartex" xmlns:cx4="http://schemas.microsoft.com/office/drawing/2016/5/10/chartex" xmlns:cx5="http://schemas.microsoft.com/office/drawing/2016/5/11/chartex" xmlns:cx6="http://schemas.microsoft.com/office/drawing/2016/5/12/chartex" xmlns:cx7="http://schemas.microsoft.com/office/drawing/2016/5/13/chartex" xmlns:cx8="http://schemas.microsoft.com/office/drawing/2016/5/14/chartex" xmlns:mc="http://schemas.openxmlformats.org/markup-compatibility/2006" xmlns:aink="http://schemas.microsoft.com/office/drawing/2016/ink" xmlns:am3d="http://schemas.microsoft.com/office/drawing/2017/model3d" xmlns:o="urn:schemas-microsoft-com:office:office" xmlns:r="http://schemas.openxmlformats.org/officeDocument/2006/relationships" xmlns:m="http://schemas.openxmlformats.org/officeDocument/2006/math" xmlns:v="urn:schemas-microsoft-com:vml" xmlns:wp14="http://schemas.microsoft.com/office/word/2010/wordprocessingDrawing" xmlns:wp="http://schemas.openxmlformats.org/drawingml/2006/wordprocessingDrawing" xmlns:w10="urn:schemas-microsoft-com:office:word" xmlns:w="http://schemas.openxmlformats.org/wordprocessingml/2006/main" xmlns:w14="http://schemas.microsoft.com/office/word/2010/wordml" xmlns:w15="http://schemas.microsoft.com/office/word/2012/wordml" xmlns:w16cid="http://schemas.microsoft.com/office/word/2016/wordml/cid" xmlns:w16se="http://schemas.microsoft.com/office/word/2015/wordml/symex" xmlns:wpg="http://schemas.microsoft.com/office/word/2010/wordprocessingGroup" xmlns:wpi="http://schemas.microsoft.com/office/word/2010/wordprocessingInk" xmlns:wne="http://schemas.microsoft.com/office/word/2006/wordml" xmlns:wps="http://schemas.microsoft.com/office/word/2010/wordprocessingShape" mc:Ignorable="w14 w15 w16se w16cid wp14">
+<w:document xmlns:ve="http://schemas.openxmlformats.org/markup-compatibility/2006" xmlns:o="urn:schemas-microsoft-com:office:office" xmlns:r="http://schemas.openxmlformats.org/officeDocument/2006/relationships" xmlns:m="http://schemas.openxmlformats.org/officeDocument/2006/math" xmlns:v="urn:schemas-microsoft-com:vml" xmlns:wp="http://schemas.openxmlformats.org/drawingml/2006/wordprocessingDrawing" xmlns:w10="urn:schemas-microsoft-com:office:word" xmlns:w="http://schemas.openxmlformats.org/wordprocessingml/2006/main" xmlns:wne="http://schemas.microsoft.com/office/word/2006/wordml">
   <w:body>
     <w:p>
       <w:pPr>
@@ -293,7 +293,7 @@
       <w:tblPr>
         <w:tblStyle w:val="Tabelacomgrade"/>
         <w:tblW w:w="9493" w:type="dxa"/>
-        <w:tblLook w:val="04A0" w:firstRow="1" w:lastRow="0" w:firstColumn="1" w:lastColumn="0" w:noHBand="0" w:noVBand="1"/>
+        <w:tblLook w:val="04A0"/>
       </w:tblPr>
       <w:tblGrid>
         <w:gridCol w:w="1058"/>
@@ -577,6 +577,92 @@
                 <w:szCs w:val="20"/>
               </w:rPr>
               <w:t>ualizados os atores; definidos os casos de uso; feito um caso de uso.</w:t>
+            </w:r>
+          </w:p>
+        </w:tc>
+      </w:tr>
+      <w:tr>
+        <w:tc>
+          <w:tcPr>
+            <w:tcW w:w="1058" w:type="dxa"/>
+          </w:tcPr>
+          <w:p>
+            <w:pPr>
+              <w:spacing w:line="276" w:lineRule="auto"/>
+              <w:rPr>
+                <w:sz w:val="20"/>
+                <w:szCs w:val="20"/>
+              </w:rPr>
+            </w:pPr>
+            <w:r>
+              <w:rPr>
+                <w:sz w:val="20"/>
+                <w:szCs w:val="20"/>
+              </w:rPr>
+              <w:t>02/09/17</w:t>
+            </w:r>
+          </w:p>
+        </w:tc>
+        <w:tc>
+          <w:tcPr>
+            <w:tcW w:w="922" w:type="dxa"/>
+          </w:tcPr>
+          <w:p>
+            <w:pPr>
+              <w:spacing w:line="276" w:lineRule="auto"/>
+              <w:rPr>
+                <w:sz w:val="20"/>
+                <w:szCs w:val="20"/>
+              </w:rPr>
+            </w:pPr>
+            <w:r>
+              <w:rPr>
+                <w:sz w:val="20"/>
+                <w:szCs w:val="20"/>
+              </w:rPr>
+              <w:t>1.2</w:t>
+            </w:r>
+          </w:p>
+        </w:tc>
+        <w:tc>
+          <w:tcPr>
+            <w:tcW w:w="1701" w:type="dxa"/>
+          </w:tcPr>
+          <w:p>
+            <w:pPr>
+              <w:spacing w:line="276" w:lineRule="auto"/>
+              <w:rPr>
+                <w:sz w:val="20"/>
+                <w:szCs w:val="20"/>
+              </w:rPr>
+            </w:pPr>
+            <w:r>
+              <w:rPr>
+                <w:sz w:val="20"/>
+                <w:szCs w:val="20"/>
+              </w:rPr>
+              <w:t>João Pedro Vieira</w:t>
+            </w:r>
+          </w:p>
+        </w:tc>
+        <w:tc>
+          <w:tcPr>
+            <w:tcW w:w="5812" w:type="dxa"/>
+          </w:tcPr>
+          <w:p>
+            <w:pPr>
+              <w:spacing w:line="276" w:lineRule="auto"/>
+              <w:rPr>
+                <w:sz w:val="20"/>
+                <w:szCs w:val="20"/>
+              </w:rPr>
+            </w:pPr>
+            <w:r>
+              <w:rPr>
+                <w:sz w:val="20"/>
+                <w:szCs w:val="20"/>
+              </w:rPr>
+              <w:t>Feito um caso de uso.</w:t>
             </w:r>
           </w:p>
         </w:tc>
@@ -744,9 +830,6 @@
         <w:t>Responsável por gerir (adicionar, atualizar, ver e excluir) todos os produtos, categorias de produtos, fornecedores, transportadores e lojas.</w:t>
       </w:r>
       <w:r>
-        <w:t xml:space="preserve"> </w:t>
-      </w:r>
-      <w:r>
         <w:br/>
       </w:r>
     </w:p>
@@ -774,7 +857,7 @@
       <w:tblPr>
         <w:tblStyle w:val="Tabelacomgrade"/>
         <w:tblW w:w="0" w:type="auto"/>
-        <w:tblLook w:val="04A0" w:firstRow="1" w:lastRow="0" w:firstColumn="1" w:lastColumn="0" w:noHBand="0" w:noVBand="1"/>
+        <w:tblLook w:val="04A0"/>
       </w:tblPr>
       <w:tblGrid>
         <w:gridCol w:w="1838"/>
@@ -913,10 +996,7 @@
           </w:tcPr>
           <w:p>
             <w:r>
-              <w:t>CDU</w:t>
-            </w:r>
-            <w:r>
-              <w:t>05</w:t>
+              <w:t>CDU05</w:t>
             </w:r>
           </w:p>
         </w:tc>
@@ -938,10 +1018,7 @@
           </w:tcPr>
           <w:p>
             <w:r>
-              <w:t>CDU</w:t>
-            </w:r>
-            <w:r>
-              <w:t>06</w:t>
+              <w:t>CDU06</w:t>
             </w:r>
           </w:p>
         </w:tc>
@@ -963,10 +1040,7 @@
           </w:tcPr>
           <w:p>
             <w:r>
-              <w:t>CDU</w:t>
-            </w:r>
-            <w:r>
-              <w:t>07</w:t>
+              <w:t>CDU07</w:t>
             </w:r>
           </w:p>
         </w:tc>
@@ -988,10 +1062,7 @@
           </w:tcPr>
           <w:p>
             <w:r>
-              <w:t>CDU</w:t>
-            </w:r>
-            <w:r>
-              <w:t>08</w:t>
+              <w:t>CDU08</w:t>
             </w:r>
           </w:p>
         </w:tc>
@@ -1013,10 +1084,7 @@
           </w:tcPr>
           <w:p>
             <w:r>
-              <w:t>CDU</w:t>
-            </w:r>
-            <w:r>
-              <w:t>09</w:t>
+              <w:t>CDU09</w:t>
             </w:r>
           </w:p>
         </w:tc>
@@ -1038,10 +1106,7 @@
           </w:tcPr>
           <w:p>
             <w:r>
-              <w:t>CDU</w:t>
-            </w:r>
-            <w:r>
-              <w:t>10</w:t>
+              <w:t>CDU10</w:t>
             </w:r>
           </w:p>
         </w:tc>
@@ -1063,10 +1128,7 @@
           </w:tcPr>
           <w:p>
             <w:r>
-              <w:t>CDU</w:t>
-            </w:r>
-            <w:r>
-              <w:t>11</w:t>
+              <w:t>CDU11</w:t>
             </w:r>
           </w:p>
         </w:tc>
@@ -1088,10 +1150,7 @@
           </w:tcPr>
           <w:p>
             <w:r>
-              <w:t>CDU</w:t>
-            </w:r>
-            <w:r>
-              <w:t>12</w:t>
+              <w:t>CDU12</w:t>
             </w:r>
           </w:p>
         </w:tc>
@@ -1113,10 +1172,7 @@
           </w:tcPr>
           <w:p>
             <w:r>
-              <w:t>CDU</w:t>
-            </w:r>
-            <w:r>
-              <w:t>13</w:t>
+              <w:t>CDU13</w:t>
             </w:r>
           </w:p>
         </w:tc>
@@ -1138,10 +1194,7 @@
           </w:tcPr>
           <w:p>
             <w:r>
-              <w:t>CDU</w:t>
-            </w:r>
-            <w:r>
-              <w:t>14</w:t>
+              <w:t>CDU14</w:t>
             </w:r>
           </w:p>
         </w:tc>
@@ -1163,10 +1216,7 @@
           </w:tcPr>
           <w:p>
             <w:r>
-              <w:t>CDU</w:t>
-            </w:r>
-            <w:r>
-              <w:t>15</w:t>
+              <w:t>CDU15</w:t>
             </w:r>
           </w:p>
         </w:tc>
@@ -1188,10 +1238,7 @@
           </w:tcPr>
           <w:p>
             <w:r>
-              <w:t>CDU</w:t>
-            </w:r>
-            <w:r>
-              <w:t>16</w:t>
+              <w:t>CDU16</w:t>
             </w:r>
           </w:p>
         </w:tc>
@@ -1213,10 +1260,7 @@
           </w:tcPr>
           <w:p>
             <w:r>
-              <w:t>CDU</w:t>
-            </w:r>
-            <w:r>
-              <w:t>17</w:t>
+              <w:t>CDU17</w:t>
             </w:r>
           </w:p>
         </w:tc>
@@ -1238,10 +1282,7 @@
           </w:tcPr>
           <w:p>
             <w:r>
-              <w:t>CDU</w:t>
-            </w:r>
-            <w:r>
-              <w:t>18</w:t>
+              <w:t>CDU18</w:t>
             </w:r>
           </w:p>
         </w:tc>
@@ -1263,10 +1304,7 @@
           </w:tcPr>
           <w:p>
             <w:r>
-              <w:t>CDU</w:t>
-            </w:r>
-            <w:r>
-              <w:t>19</w:t>
+              <w:t>CDU19</w:t>
             </w:r>
           </w:p>
         </w:tc>
@@ -1288,10 +1326,7 @@
           </w:tcPr>
           <w:p>
             <w:r>
-              <w:t>CDU</w:t>
-            </w:r>
-            <w:r>
-              <w:t>20</w:t>
+              <w:t>CDU20</w:t>
             </w:r>
           </w:p>
         </w:tc>
@@ -1313,10 +1348,7 @@
           </w:tcPr>
           <w:p>
             <w:r>
-              <w:t>CDU</w:t>
-            </w:r>
-            <w:r>
-              <w:t>21</w:t>
+              <w:t>CDU21</w:t>
             </w:r>
           </w:p>
         </w:tc>
@@ -1338,10 +1370,7 @@
           </w:tcPr>
           <w:p>
             <w:r>
-              <w:t>CDU</w:t>
-            </w:r>
-            <w:r>
-              <w:t>22</w:t>
+              <w:t>CDU22</w:t>
             </w:r>
           </w:p>
         </w:tc>
@@ -1363,10 +1392,7 @@
           </w:tcPr>
           <w:p>
             <w:r>
-              <w:t>CDU</w:t>
-            </w:r>
-            <w:r>
-              <w:t>23</w:t>
+              <w:t>CDU23</w:t>
             </w:r>
           </w:p>
         </w:tc>
@@ -1388,10 +1414,7 @@
           </w:tcPr>
           <w:p>
             <w:r>
-              <w:t>CDU</w:t>
-            </w:r>
-            <w:r>
-              <w:t>24</w:t>
+              <w:t>CDU24</w:t>
             </w:r>
           </w:p>
         </w:tc>
@@ -1443,7 +1466,7 @@
       <w:tblPr>
         <w:tblStyle w:val="Tabelacomgrade"/>
         <w:tblW w:w="0" w:type="auto"/>
-        <w:tblLook w:val="04A0" w:firstRow="1" w:lastRow="0" w:firstColumn="1" w:lastColumn="0" w:noHBand="0" w:noVBand="1"/>
+        <w:tblLook w:val="04A0"/>
       </w:tblPr>
       <w:tblGrid>
         <w:gridCol w:w="2407"/>
@@ -1470,13 +1493,7 @@
               <w:rPr>
                 <w:b/>
               </w:rPr>
-              <w:t>CDU0</w:t>
-            </w:r>
-            <w:r>
-              <w:rPr>
-                <w:b/>
-              </w:rPr>
-              <w:t>1</w:t>
+              <w:t>CDU01</w:t>
             </w:r>
           </w:p>
         </w:tc>
@@ -1521,9 +1538,6 @@
               <w:t>Atores:</w:t>
             </w:r>
             <w:r>
-              <w:t xml:space="preserve"> </w:t>
-            </w:r>
-            <w:r>
               <w:t>Administrador ou Operador ou Gestor</w:t>
             </w:r>
           </w:p>
@@ -1543,10 +1557,7 @@
               <w:t>Descrição</w:t>
             </w:r>
             <w:r>
-              <w:t xml:space="preserve">: </w:t>
-            </w:r>
-            <w:r>
-              <w:t>Esse caso de uso descreve o login de um funcionário ao sistema, a fim de permitir o acesso a outras funções.</w:t>
+              <w:t>: Esse caso de uso descreve o login de um funcionário ao sistema, a fim de permitir o acesso a outras funções.</w:t>
             </w:r>
           </w:p>
         </w:tc>
@@ -1568,9 +1579,6 @@
               <w:t>Pré-condição:</w:t>
             </w:r>
             <w:r>
-              <w:t xml:space="preserve"> </w:t>
-            </w:r>
-            <w:r>
               <w:t xml:space="preserve">o funcionário deve ter sido anteriormente cadastrado por um Administrador. </w:t>
             </w:r>
           </w:p>
@@ -1587,10 +1595,7 @@
               <w:t xml:space="preserve">Pós-condição: </w:t>
             </w:r>
             <w:r>
-              <w:t xml:space="preserve">o </w:t>
-            </w:r>
-            <w:r>
-              <w:t xml:space="preserve">funcionário deve estar devidamente </w:t>
+              <w:t xml:space="preserve">o funcionário deve estar devidamente </w:t>
             </w:r>
             <w:r>
               <w:rPr>
@@ -1793,6 +1798,576 @@
             </w:pPr>
             <w:r>
               <w:t>Retorna ao passo 3 do fluxo principal</w:t>
+            </w:r>
+          </w:p>
+        </w:tc>
+      </w:tr>
+    </w:tbl>
+    <w:p/>
+    <w:p>
+      <w:r>
+        <w:br w:type="page"/>
+      </w:r>
+    </w:p>
+    <w:p/>
+    <w:p>
+      <w:r>
+        <w:rPr>
+          <w:color w:val="00B0F0"/>
+        </w:rPr>
+        <w:t xml:space="preserve">Seguir este padrão para todos os casos de uso que </w:t>
+      </w:r>
+      <w:proofErr w:type="gramStart"/>
+      <w:r>
+        <w:rPr>
+          <w:color w:val="00B0F0"/>
+        </w:rPr>
+        <w:t>envolverem</w:t>
+      </w:r>
+      <w:proofErr w:type="gramEnd"/>
+      <w:r>
+        <w:rPr>
+          <w:color w:val="00B0F0"/>
+        </w:rPr>
+        <w:t xml:space="preserve"> CRUD</w:t>
+      </w:r>
+    </w:p>
+    <w:tbl>
+      <w:tblPr>
+        <w:tblStyle w:val="Tabelacomgrade"/>
+        <w:tblW w:w="0" w:type="auto"/>
+        <w:tblLook w:val="04A0"/>
+      </w:tblPr>
+      <w:tblGrid>
+        <w:gridCol w:w="2407"/>
+        <w:gridCol w:w="2407"/>
+        <w:gridCol w:w="4814"/>
+      </w:tblGrid>
+      <w:tr>
+        <w:trPr>
+          <w:trHeight w:val="500"/>
+        </w:trPr>
+        <w:tc>
+          <w:tcPr>
+            <w:tcW w:w="2407" w:type="dxa"/>
+            <w:vAlign w:val="center"/>
+          </w:tcPr>
+          <w:p>
+            <w:pPr>
+              <w:jc w:val="center"/>
+              <w:rPr>
+                <w:b/>
+              </w:rPr>
+            </w:pPr>
+            <w:r>
+              <w:rPr>
+                <w:b/>
+              </w:rPr>
+              <w:t>CDU02</w:t>
+            </w:r>
+          </w:p>
+        </w:tc>
+        <w:tc>
+          <w:tcPr>
+            <w:tcW w:w="7221" w:type="dxa"/>
+            <w:gridSpan w:val="2"/>
+            <w:vAlign w:val="center"/>
+          </w:tcPr>
+          <w:p>
+            <w:pPr>
+              <w:rPr>
+                <w:b/>
+              </w:rPr>
+            </w:pPr>
+            <w:r>
+              <w:rPr>
+                <w:b/>
+              </w:rPr>
+              <w:t xml:space="preserve">Nome: </w:t>
+            </w:r>
+            <w:r>
+              <w:t>Gerenciar funcionários (CRUD)</w:t>
+            </w:r>
+          </w:p>
+        </w:tc>
+      </w:tr>
+      <w:tr>
+        <w:trPr>
+          <w:trHeight w:val="549"/>
+        </w:trPr>
+        <w:tc>
+          <w:tcPr>
+            <w:tcW w:w="9628" w:type="dxa"/>
+            <w:gridSpan w:val="3"/>
+          </w:tcPr>
+          <w:p>
+            <w:r>
+              <w:rPr>
+                <w:b/>
+              </w:rPr>
+              <w:t xml:space="preserve">Atores: </w:t>
+            </w:r>
+            <w:r>
+              <w:t>Admi</w:t>
+            </w:r>
+            <w:r>
+              <w:t xml:space="preserve">nistrador </w:t>
+            </w:r>
+          </w:p>
+        </w:tc>
+      </w:tr>
+      <w:tr>
+        <w:tc>
+          <w:tcPr>
+            <w:tcW w:w="9628" w:type="dxa"/>
+            <w:gridSpan w:val="3"/>
+          </w:tcPr>
+          <w:p>
+            <w:r>
+              <w:rPr>
+                <w:b/>
+              </w:rPr>
+              <w:t>Descrição</w:t>
+            </w:r>
+            <w:r>
+              <w:t xml:space="preserve">: </w:t>
+            </w:r>
+            <w:r>
+              <w:t xml:space="preserve">Esse caso de uso descreve </w:t>
+            </w:r>
+            <w:r>
+              <w:t>as funcionalidades do sistema a serem acessadas por um Administrador</w:t>
+            </w:r>
+            <w:r>
+              <w:t>.</w:t>
+            </w:r>
+          </w:p>
+        </w:tc>
+      </w:tr>
+      <w:tr>
+        <w:trPr>
+          <w:trHeight w:val="806"/>
+        </w:trPr>
+        <w:tc>
+          <w:tcPr>
+            <w:tcW w:w="4814" w:type="dxa"/>
+            <w:gridSpan w:val="2"/>
+          </w:tcPr>
+          <w:p>
+            <w:r>
+              <w:rPr>
+                <w:b/>
+              </w:rPr>
+              <w:t>Pré-condição:</w:t>
+            </w:r>
+            <w:r>
+              <w:t xml:space="preserve"> o </w:t>
+            </w:r>
+            <w:r>
+              <w:t>Administrador</w:t>
+            </w:r>
+            <w:r>
+              <w:t xml:space="preserve"> deve ter </w:t>
+            </w:r>
+            <w:r>
+              <w:t xml:space="preserve">efetuado </w:t>
+            </w:r>
+            <w:r>
+              <w:rPr>
+                <w:i/>
+              </w:rPr>
+              <w:t>login</w:t>
+            </w:r>
+            <w:r>
+              <w:t xml:space="preserve"> </w:t>
+            </w:r>
+            <w:r>
+              <w:t xml:space="preserve">com sucesso </w:t>
+            </w:r>
+            <w:r>
+              <w:t>no sistema.</w:t>
+            </w:r>
+          </w:p>
+        </w:tc>
+        <w:tc>
+          <w:tcPr>
+            <w:tcW w:w="4814" w:type="dxa"/>
+          </w:tcPr>
+          <w:p>
+            <w:pPr>
+              <w:rPr>
+                <w:b/>
+              </w:rPr>
+            </w:pPr>
+            <w:r>
+              <w:rPr>
+                <w:b/>
+              </w:rPr>
+              <w:t>Pós-condição:</w:t>
+            </w:r>
+          </w:p>
+          <w:p>
+            <w:r>
+              <w:rPr>
+                <w:b/>
+              </w:rPr>
+              <w:t xml:space="preserve">2.1. </w:t>
+            </w:r>
+            <w:r>
+              <w:t xml:space="preserve"> Um novo funcionário é adicionado ao banco de dados.</w:t>
+            </w:r>
+          </w:p>
+          <w:p>
+            <w:r>
+              <w:rPr>
+                <w:b/>
+              </w:rPr>
+              <w:t xml:space="preserve">2.2. </w:t>
+            </w:r>
+            <w:r>
+              <w:t>Não há.</w:t>
+            </w:r>
+          </w:p>
+          <w:p>
+            <w:r>
+              <w:rPr>
+                <w:b/>
+              </w:rPr>
+              <w:t xml:space="preserve">2.3. </w:t>
+            </w:r>
+            <w:r>
+              <w:t>As alterações devem ser atualizadas no banco de dados.</w:t>
+            </w:r>
+          </w:p>
+          <w:p>
+            <w:r>
+              <w:rPr>
+                <w:b/>
+              </w:rPr>
+              <w:t xml:space="preserve">2.4. </w:t>
+            </w:r>
+            <w:r>
+              <w:t>As alterações devem ser atualizadas no banco de dados.</w:t>
+            </w:r>
+          </w:p>
+          <w:p/>
+        </w:tc>
+      </w:tr>
+      <w:tr>
+        <w:tc>
+          <w:tcPr>
+            <w:tcW w:w="9628" w:type="dxa"/>
+            <w:gridSpan w:val="3"/>
+            <w:shd w:val="clear" w:color="auto" w:fill="F2F2F2" w:themeFill="background1" w:themeFillShade="F2"/>
+          </w:tcPr>
+          <w:p>
+            <w:pPr>
+              <w:jc w:val="center"/>
+              <w:rPr>
+                <w:b/>
+              </w:rPr>
+            </w:pPr>
+            <w:r>
+              <w:rPr>
+                <w:b/>
+              </w:rPr>
+              <w:t>Fluxo principal</w:t>
+            </w:r>
+          </w:p>
+        </w:tc>
+      </w:tr>
+      <w:tr>
+        <w:trPr>
+          <w:trHeight w:val="1181"/>
+        </w:trPr>
+        <w:tc>
+          <w:tcPr>
+            <w:tcW w:w="9628" w:type="dxa"/>
+            <w:gridSpan w:val="3"/>
+          </w:tcPr>
+          <w:p>
+            <w:pPr>
+              <w:pStyle w:val="PargrafodaLista"/>
+              <w:numPr>
+                <w:ilvl w:val="0"/>
+                <w:numId w:val="11"/>
+              </w:numPr>
+            </w:pPr>
+            <w:r>
+              <w:t>Administrador escolhe a opção “Gerenciar Funcionários”</w:t>
+            </w:r>
+          </w:p>
+          <w:p>
+            <w:pPr>
+              <w:pStyle w:val="PargrafodaLista"/>
+              <w:numPr>
+                <w:ilvl w:val="0"/>
+                <w:numId w:val="11"/>
+              </w:numPr>
+            </w:pPr>
+            <w:r>
+              <w:t>O sistema exibe uma tela contend</w:t>
+            </w:r>
+            <w:r>
+              <w:t>o op</w:t>
+            </w:r>
+            <w:r>
+              <w:t>ções “Cadastrar Funcionário”, “Listar Funcionários”, “</w:t>
+            </w:r>
+            <w:r>
+              <w:t>Atualiza</w:t>
+            </w:r>
+            <w:r>
+              <w:t>r Dados do Funcionário”, “</w:t>
+            </w:r>
+            <w:r>
+              <w:t>Excluir</w:t>
+            </w:r>
+            <w:r>
+              <w:t xml:space="preserve"> Funcionário</w:t>
+            </w:r>
+            <w:proofErr w:type="gramStart"/>
+            <w:r>
+              <w:t>”</w:t>
+            </w:r>
+            <w:proofErr w:type="gramEnd"/>
+            <w:r>
+              <w:br/>
+            </w:r>
+          </w:p>
+        </w:tc>
+      </w:tr>
+      <w:tr>
+        <w:tc>
+          <w:tcPr>
+            <w:tcW w:w="9628" w:type="dxa"/>
+            <w:gridSpan w:val="3"/>
+            <w:shd w:val="clear" w:color="auto" w:fill="F2F2F2" w:themeFill="background1" w:themeFillShade="F2"/>
+          </w:tcPr>
+          <w:p>
+            <w:pPr>
+              <w:jc w:val="center"/>
+            </w:pPr>
+            <w:r>
+              <w:rPr>
+                <w:b/>
+              </w:rPr>
+              <w:t xml:space="preserve">Fluxo alternativo: </w:t>
+            </w:r>
+            <w:r>
+              <w:t>Diferentes funções do CRUD</w:t>
+            </w:r>
+          </w:p>
+        </w:tc>
+      </w:tr>
+      <w:tr>
+        <w:trPr>
+          <w:trHeight w:val="1171"/>
+        </w:trPr>
+        <w:tc>
+          <w:tcPr>
+            <w:tcW w:w="9628" w:type="dxa"/>
+            <w:gridSpan w:val="3"/>
+          </w:tcPr>
+          <w:p>
+            <w:pPr>
+              <w:pStyle w:val="PargrafodaLista"/>
+              <w:numPr>
+                <w:ilvl w:val="1"/>
+                <w:numId w:val="11"/>
+              </w:numPr>
+            </w:pPr>
+            <w:r>
+              <w:t xml:space="preserve"> Administrador escolhe a op</w:t>
+            </w:r>
+            <w:r>
+              <w:t>ção “Cadastrar Funcionário”</w:t>
+            </w:r>
+          </w:p>
+          <w:p>
+            <w:pPr>
+              <w:pStyle w:val="PargrafodaLista"/>
+              <w:numPr>
+                <w:ilvl w:val="2"/>
+                <w:numId w:val="11"/>
+              </w:numPr>
+            </w:pPr>
+            <w:r>
+              <w:t xml:space="preserve">Sistema exibe </w:t>
+            </w:r>
+            <w:r>
+              <w:t>a interface de cadastro</w:t>
+            </w:r>
+          </w:p>
+          <w:p>
+            <w:pPr>
+              <w:pStyle w:val="PargrafodaLista"/>
+              <w:numPr>
+                <w:ilvl w:val="2"/>
+                <w:numId w:val="11"/>
+              </w:numPr>
+            </w:pPr>
+            <w:r>
+              <w:t>Administrador preenche dados do novo funcionário</w:t>
+            </w:r>
+          </w:p>
+          <w:p>
+            <w:pPr>
+              <w:pStyle w:val="PargrafodaLista"/>
+              <w:numPr>
+                <w:ilvl w:val="2"/>
+                <w:numId w:val="11"/>
+              </w:numPr>
+            </w:pPr>
+            <w:r>
+              <w:t>Sistema exibe a mensagem “Novo funcionário cadastrado”</w:t>
+            </w:r>
+          </w:p>
+          <w:p>
+            <w:pPr>
+              <w:pStyle w:val="PargrafodaLista"/>
+              <w:numPr>
+                <w:ilvl w:val="1"/>
+                <w:numId w:val="11"/>
+              </w:numPr>
+            </w:pPr>
+            <w:r>
+              <w:t>Administrador escolhe a op</w:t>
+            </w:r>
+            <w:r>
+              <w:t>ção “Listar Funcionários”</w:t>
+            </w:r>
+          </w:p>
+          <w:p>
+            <w:pPr>
+              <w:pStyle w:val="PargrafodaLista"/>
+              <w:numPr>
+                <w:ilvl w:val="2"/>
+                <w:numId w:val="11"/>
+              </w:numPr>
+            </w:pPr>
+            <w:r>
+              <w:t>Sistema exibe a lista de funcionários existentes</w:t>
+            </w:r>
+          </w:p>
+          <w:p>
+            <w:pPr>
+              <w:pStyle w:val="PargrafodaLista"/>
+              <w:numPr>
+                <w:ilvl w:val="1"/>
+                <w:numId w:val="11"/>
+              </w:numPr>
+            </w:pPr>
+            <w:r>
+              <w:t>Administrador escolhe a função “Atualizar Dados do Funcionário”</w:t>
+            </w:r>
+          </w:p>
+          <w:p>
+            <w:pPr>
+              <w:pStyle w:val="PargrafodaLista"/>
+              <w:numPr>
+                <w:ilvl w:val="2"/>
+                <w:numId w:val="11"/>
+              </w:numPr>
+            </w:pPr>
+            <w:r>
+              <w:t>Sistema exibe a lista de funcionários existentes</w:t>
+            </w:r>
+          </w:p>
+          <w:p>
+            <w:pPr>
+              <w:pStyle w:val="PargrafodaLista"/>
+              <w:numPr>
+                <w:ilvl w:val="2"/>
+                <w:numId w:val="11"/>
+              </w:numPr>
+            </w:pPr>
+            <w:r>
+              <w:t>Administrador escolhe o funcionário a ter os dados alterados</w:t>
+            </w:r>
+          </w:p>
+          <w:p>
+            <w:pPr>
+              <w:pStyle w:val="PargrafodaLista"/>
+              <w:numPr>
+                <w:ilvl w:val="2"/>
+                <w:numId w:val="11"/>
+              </w:numPr>
+            </w:pPr>
+            <w:r>
+              <w:t>Sistema exibe os dados do funcionário</w:t>
+            </w:r>
+          </w:p>
+          <w:p>
+            <w:pPr>
+              <w:pStyle w:val="PargrafodaLista"/>
+              <w:numPr>
+                <w:ilvl w:val="2"/>
+                <w:numId w:val="11"/>
+              </w:numPr>
+            </w:pPr>
+            <w:r>
+              <w:t>Administrador escolhe os dados a serem editados</w:t>
+            </w:r>
+          </w:p>
+          <w:p>
+            <w:pPr>
+              <w:pStyle w:val="PargrafodaLista"/>
+              <w:numPr>
+                <w:ilvl w:val="2"/>
+                <w:numId w:val="11"/>
+              </w:numPr>
+            </w:pPr>
+            <w:r>
+              <w:t>Administrador salva as alterações</w:t>
+            </w:r>
+          </w:p>
+          <w:p>
+            <w:pPr>
+              <w:pStyle w:val="PargrafodaLista"/>
+              <w:numPr>
+                <w:ilvl w:val="1"/>
+                <w:numId w:val="11"/>
+              </w:numPr>
+            </w:pPr>
+            <w:r>
+              <w:t>Administrador escolhe a opção “Excluir Funcionário”</w:t>
+            </w:r>
+          </w:p>
+          <w:p>
+            <w:pPr>
+              <w:pStyle w:val="PargrafodaLista"/>
+              <w:numPr>
+                <w:ilvl w:val="2"/>
+                <w:numId w:val="11"/>
+              </w:numPr>
+            </w:pPr>
+            <w:r>
+              <w:t>Sistema exibe alista de funcionários existentes</w:t>
+            </w:r>
+          </w:p>
+          <w:p>
+            <w:pPr>
+              <w:pStyle w:val="PargrafodaLista"/>
+              <w:numPr>
+                <w:ilvl w:val="2"/>
+                <w:numId w:val="11"/>
+              </w:numPr>
+            </w:pPr>
+            <w:r>
+              <w:t>Administrador escolhe o funcionário a ser excluído</w:t>
+            </w:r>
+          </w:p>
+          <w:p>
+            <w:pPr>
+              <w:pStyle w:val="PargrafodaLista"/>
+              <w:numPr>
+                <w:ilvl w:val="2"/>
+                <w:numId w:val="11"/>
+              </w:numPr>
+            </w:pPr>
+            <w:r>
+              <w:t>Sistema exibe a mensagem “Funcionário excluído com sucesso”</w:t>
             </w:r>
           </w:p>
         </w:tc>
@@ -1820,7 +2395,7 @@
 </file>
 
 <file path=word/comments.xml><?xml version="1.0" encoding="utf-8"?>
-<w:comments xmlns:wpc="http://schemas.microsoft.com/office/word/2010/wordprocessingCanvas" xmlns:cx="http://schemas.microsoft.com/office/drawing/2014/chartex" xmlns:cx1="http://schemas.microsoft.com/office/drawing/2015/9/8/chartex" xmlns:cx2="http://schemas.microsoft.com/office/drawing/2015/10/21/chartex" xmlns:cx3="http://schemas.microsoft.com/office/drawing/2016/5/9/chartex" xmlns:cx4="http://schemas.microsoft.com/office/drawing/2016/5/10/chartex" xmlns:cx5="http://schemas.microsoft.com/office/drawing/2016/5/11/chartex" xmlns:cx6="http://schemas.microsoft.com/office/drawing/2016/5/12/chartex" xmlns:cx7="http://schemas.microsoft.com/office/drawing/2016/5/13/chartex" xmlns:cx8="http://schemas.microsoft.com/office/drawing/2016/5/14/chartex" xmlns:mc="http://schemas.openxmlformats.org/markup-compatibility/2006" xmlns:aink="http://schemas.microsoft.com/office/drawing/2016/ink" xmlns:am3d="http://schemas.microsoft.com/office/drawing/2017/model3d" xmlns:o="urn:schemas-microsoft-com:office:office" xmlns:r="http://schemas.openxmlformats.org/officeDocument/2006/relationships" xmlns:m="http://schemas.openxmlformats.org/officeDocument/2006/math" xmlns:v="urn:schemas-microsoft-com:vml" xmlns:wp14="http://schemas.microsoft.com/office/word/2010/wordprocessingDrawing" xmlns:wp="http://schemas.openxmlformats.org/drawingml/2006/wordprocessingDrawing" xmlns:w10="urn:schemas-microsoft-com:office:word" xmlns:w="http://schemas.openxmlformats.org/wordprocessingml/2006/main" xmlns:w14="http://schemas.microsoft.com/office/word/2010/wordml" xmlns:w15="http://schemas.microsoft.com/office/word/2012/wordml" xmlns:w16cid="http://schemas.microsoft.com/office/word/2016/wordml/cid" xmlns:w16se="http://schemas.microsoft.com/office/word/2015/wordml/symex" xmlns:wpg="http://schemas.microsoft.com/office/word/2010/wordprocessingGroup" xmlns:wpi="http://schemas.microsoft.com/office/word/2010/wordprocessingInk" xmlns:wne="http://schemas.microsoft.com/office/word/2006/wordml" xmlns:wps="http://schemas.microsoft.com/office/word/2010/wordprocessingShape" mc:Ignorable="w14 w15 w16se w16cid wp14">
+<w:comments xmlns:ve="http://schemas.openxmlformats.org/markup-compatibility/2006" xmlns:o="urn:schemas-microsoft-com:office:office" xmlns:r="http://schemas.openxmlformats.org/officeDocument/2006/relationships" xmlns:m="http://schemas.openxmlformats.org/officeDocument/2006/math" xmlns:v="urn:schemas-microsoft-com:vml" xmlns:wp="http://schemas.openxmlformats.org/drawingml/2006/wordprocessingDrawing" xmlns:w10="urn:schemas-microsoft-com:office:word" xmlns:w="http://schemas.openxmlformats.org/wordprocessingml/2006/main" xmlns:wne="http://schemas.microsoft.com/office/word/2006/wordml">
   <w:comment w:id="0" w:author="Nelson William Viana de Siqueira" w:date="2017-08-29T12:35:00Z" w:initials="NWVdS">
     <w:p>
       <w:pPr>
@@ -1858,8 +2433,8 @@
 </file>
 
 <file path=word/numbering.xml><?xml version="1.0" encoding="utf-8"?>
-<w:numbering xmlns:wpc="http://schemas.microsoft.com/office/word/2010/wordprocessingCanvas" xmlns:cx="http://schemas.microsoft.com/office/drawing/2014/chartex" xmlns:cx1="http://schemas.microsoft.com/office/drawing/2015/9/8/chartex" xmlns:cx2="http://schemas.microsoft.com/office/drawing/2015/10/21/chartex" xmlns:cx3="http://schemas.microsoft.com/office/drawing/2016/5/9/chartex" xmlns:cx4="http://schemas.microsoft.com/office/drawing/2016/5/10/chartex" xmlns:cx5="http://schemas.microsoft.com/office/drawing/2016/5/11/chartex" xmlns:cx6="http://schemas.microsoft.com/office/drawing/2016/5/12/chartex" xmlns:cx7="http://schemas.microsoft.com/office/drawing/2016/5/13/chartex" xmlns:cx8="http://schemas.microsoft.com/office/drawing/2016/5/14/chartex" xmlns:mc="http://schemas.openxmlformats.org/markup-compatibility/2006" xmlns:aink="http://schemas.microsoft.com/office/drawing/2016/ink" xmlns:am3d="http://schemas.microsoft.com/office/drawing/2017/model3d" xmlns:o="urn:schemas-microsoft-com:office:office" xmlns:r="http://schemas.openxmlformats.org/officeDocument/2006/relationships" xmlns:m="http://schemas.openxmlformats.org/officeDocument/2006/math" xmlns:v="urn:schemas-microsoft-com:vml" xmlns:wp14="http://schemas.microsoft.com/office/word/2010/wordprocessingDrawing" xmlns:wp="http://schemas.openxmlformats.org/drawingml/2006/wordprocessingDrawing" xmlns:w10="urn:schemas-microsoft-com:office:word" xmlns:w="http://schemas.openxmlformats.org/wordprocessingml/2006/main" xmlns:w14="http://schemas.microsoft.com/office/word/2010/wordml" xmlns:w15="http://schemas.microsoft.com/office/word/2012/wordml" xmlns:w16cid="http://schemas.microsoft.com/office/word/2016/wordml/cid" xmlns:w16se="http://schemas.microsoft.com/office/word/2015/wordml/symex" xmlns:wpg="http://schemas.microsoft.com/office/word/2010/wordprocessingGroup" xmlns:wpi="http://schemas.microsoft.com/office/word/2010/wordprocessingInk" xmlns:wne="http://schemas.microsoft.com/office/word/2006/wordml" xmlns:wps="http://schemas.microsoft.com/office/word/2010/wordprocessingShape" mc:Ignorable="w14 w15 w16se w16cid wp14">
-  <w:abstractNum w:abstractNumId="0" w15:restartNumberingAfterBreak="0">
+<w:numbering xmlns:ve="http://schemas.openxmlformats.org/markup-compatibility/2006" xmlns:o="urn:schemas-microsoft-com:office:office" xmlns:r="http://schemas.openxmlformats.org/officeDocument/2006/relationships" xmlns:m="http://schemas.openxmlformats.org/officeDocument/2006/math" xmlns:v="urn:schemas-microsoft-com:vml" xmlns:wp="http://schemas.openxmlformats.org/drawingml/2006/wordprocessingDrawing" xmlns:w10="urn:schemas-microsoft-com:office:word" xmlns:w="http://schemas.openxmlformats.org/wordprocessingml/2006/main" xmlns:wne="http://schemas.microsoft.com/office/word/2006/wordml">
+  <w:abstractNum w:abstractNumId="0">
     <w:nsid w:val="050D7748"/>
     <w:multiLevelType w:val="hybridMultilevel"/>
     <w:tmpl w:val="A12CB7C0"/>
@@ -1948,7 +2523,7 @@
       </w:pPr>
     </w:lvl>
   </w:abstractNum>
-  <w:abstractNum w:abstractNumId="1" w15:restartNumberingAfterBreak="0">
+  <w:abstractNum w:abstractNumId="1">
     <w:nsid w:val="37BF547B"/>
     <w:multiLevelType w:val="hybridMultilevel"/>
     <w:tmpl w:val="88BAEA9E"/>
@@ -2037,7 +2612,7 @@
       </w:pPr>
     </w:lvl>
   </w:abstractNum>
-  <w:abstractNum w:abstractNumId="2" w15:restartNumberingAfterBreak="0">
+  <w:abstractNum w:abstractNumId="2">
     <w:nsid w:val="37C36970"/>
     <w:multiLevelType w:val="hybridMultilevel"/>
     <w:tmpl w:val="8C24E96C"/>
@@ -2150,7 +2725,7 @@
       </w:rPr>
     </w:lvl>
   </w:abstractNum>
-  <w:abstractNum w:abstractNumId="3" w15:restartNumberingAfterBreak="0">
+  <w:abstractNum w:abstractNumId="3">
     <w:nsid w:val="3883345A"/>
     <w:multiLevelType w:val="hybridMultilevel"/>
     <w:tmpl w:val="2EAA9EC2"/>
@@ -2239,7 +2814,128 @@
       </w:pPr>
     </w:lvl>
   </w:abstractNum>
-  <w:abstractNum w:abstractNumId="4" w15:restartNumberingAfterBreak="0">
+  <w:abstractNum w:abstractNumId="4">
+    <w:nsid w:val="39221D11"/>
+    <w:multiLevelType w:val="multilevel"/>
+    <w:tmpl w:val="FED02848"/>
+    <w:lvl w:ilvl="0">
+      <w:start w:val="1"/>
+      <w:numFmt w:val="decimal"/>
+      <w:lvlText w:val="%1."/>
+      <w:lvlJc w:val="left"/>
+      <w:pPr>
+        <w:ind w:left="720" w:hanging="360"/>
+      </w:pPr>
+      <w:rPr>
+        <w:rFonts w:hint="default"/>
+      </w:rPr>
+    </w:lvl>
+    <w:lvl w:ilvl="1">
+      <w:start w:val="1"/>
+      <w:numFmt w:val="decimal"/>
+      <w:isLgl/>
+      <w:lvlText w:val="%1.%2."/>
+      <w:lvlJc w:val="left"/>
+      <w:pPr>
+        <w:ind w:left="1440" w:hanging="360"/>
+      </w:pPr>
+      <w:rPr>
+        <w:rFonts w:hint="default"/>
+      </w:rPr>
+    </w:lvl>
+    <w:lvl w:ilvl="2">
+      <w:start w:val="1"/>
+      <w:numFmt w:val="decimal"/>
+      <w:isLgl/>
+      <w:lvlText w:val="%1.%2.%3."/>
+      <w:lvlJc w:val="left"/>
+      <w:pPr>
+        <w:ind w:left="2520" w:hanging="720"/>
+      </w:pPr>
+      <w:rPr>
+        <w:rFonts w:hint="default"/>
+      </w:rPr>
+    </w:lvl>
+    <w:lvl w:ilvl="3">
+      <w:start w:val="1"/>
+      <w:numFmt w:val="decimal"/>
+      <w:isLgl/>
+      <w:lvlText w:val="%1.%2.%3.%4."/>
+      <w:lvlJc w:val="left"/>
+      <w:pPr>
+        <w:ind w:left="3240" w:hanging="720"/>
+      </w:pPr>
+      <w:rPr>
+        <w:rFonts w:hint="default"/>
+      </w:rPr>
+    </w:lvl>
+    <w:lvl w:ilvl="4">
+      <w:start w:val="1"/>
+      <w:numFmt w:val="decimal"/>
+      <w:isLgl/>
+      <w:lvlText w:val="%1.%2.%3.%4.%5."/>
+      <w:lvlJc w:val="left"/>
+      <w:pPr>
+        <w:ind w:left="4320" w:hanging="1080"/>
+      </w:pPr>
+      <w:rPr>
+        <w:rFonts w:hint="default"/>
+      </w:rPr>
+    </w:lvl>
+    <w:lvl w:ilvl="5">
+      <w:start w:val="1"/>
+      <w:numFmt w:val="decimal"/>
+      <w:isLgl/>
+      <w:lvlText w:val="%1.%2.%3.%4.%5.%6."/>
+      <w:lvlJc w:val="left"/>
+      <w:pPr>
+        <w:ind w:left="5040" w:hanging="1080"/>
+      </w:pPr>
+      <w:rPr>
+        <w:rFonts w:hint="default"/>
+      </w:rPr>
+    </w:lvl>
+    <w:lvl w:ilvl="6">
+      <w:start w:val="1"/>
+      <w:numFmt w:val="decimal"/>
+      <w:isLgl/>
+      <w:lvlText w:val="%1.%2.%3.%4.%5.%6.%7."/>
+      <w:lvlJc w:val="left"/>
+      <w:pPr>
+        <w:ind w:left="6120" w:hanging="1440"/>
+      </w:pPr>
+      <w:rPr>
+        <w:rFonts w:hint="default"/>
+      </w:rPr>
+    </w:lvl>
+    <w:lvl w:ilvl="7">
+      <w:start w:val="1"/>
+      <w:numFmt w:val="decimal"/>
+      <w:isLgl/>
+      <w:lvlText w:val="%1.%2.%3.%4.%5.%6.%7.%8."/>
+      <w:lvlJc w:val="left"/>
+      <w:pPr>
+        <w:ind w:left="6840" w:hanging="1440"/>
+      </w:pPr>
+      <w:rPr>
+        <w:rFonts w:hint="default"/>
+      </w:rPr>
+    </w:lvl>
+    <w:lvl w:ilvl="8">
+      <w:start w:val="1"/>
+      <w:numFmt w:val="decimal"/>
+      <w:isLgl/>
+      <w:lvlText w:val="%1.%2.%3.%4.%5.%6.%7.%8.%9."/>
+      <w:lvlJc w:val="left"/>
+      <w:pPr>
+        <w:ind w:left="7920" w:hanging="1800"/>
+      </w:pPr>
+      <w:rPr>
+        <w:rFonts w:hint="default"/>
+      </w:rPr>
+    </w:lvl>
+  </w:abstractNum>
+  <w:abstractNum w:abstractNumId="5">
     <w:nsid w:val="428360B8"/>
     <w:multiLevelType w:val="hybridMultilevel"/>
     <w:tmpl w:val="9BDE2E40"/>
@@ -2328,7 +3024,96 @@
       </w:pPr>
     </w:lvl>
   </w:abstractNum>
-  <w:abstractNum w:abstractNumId="5" w15:restartNumberingAfterBreak="0">
+  <w:abstractNum w:abstractNumId="6">
+    <w:nsid w:val="525C61E9"/>
+    <w:multiLevelType w:val="hybridMultilevel"/>
+    <w:tmpl w:val="03BCC4D8"/>
+    <w:lvl w:ilvl="0" w:tplc="0416000F">
+      <w:start w:val="1"/>
+      <w:numFmt w:val="decimal"/>
+      <w:lvlText w:val="%1."/>
+      <w:lvlJc w:val="left"/>
+      <w:pPr>
+        <w:ind w:left="720" w:hanging="360"/>
+      </w:pPr>
+      <w:rPr>
+        <w:rFonts w:hint="default"/>
+      </w:rPr>
+    </w:lvl>
+    <w:lvl w:ilvl="1" w:tplc="04160019" w:tentative="1">
+      <w:start w:val="1"/>
+      <w:numFmt w:val="lowerLetter"/>
+      <w:lvlText w:val="%2."/>
+      <w:lvlJc w:val="left"/>
+      <w:pPr>
+        <w:ind w:left="1440" w:hanging="360"/>
+      </w:pPr>
+    </w:lvl>
+    <w:lvl w:ilvl="2" w:tplc="0416001B" w:tentative="1">
+      <w:start w:val="1"/>
+      <w:numFmt w:val="lowerRoman"/>
+      <w:lvlText w:val="%3."/>
+      <w:lvlJc w:val="right"/>
+      <w:pPr>
+        <w:ind w:left="2160" w:hanging="180"/>
+      </w:pPr>
+    </w:lvl>
+    <w:lvl w:ilvl="3" w:tplc="0416000F" w:tentative="1">
+      <w:start w:val="1"/>
+      <w:numFmt w:val="decimal"/>
+      <w:lvlText w:val="%4."/>
+      <w:lvlJc w:val="left"/>
+      <w:pPr>
+        <w:ind w:left="2880" w:hanging="360"/>
+      </w:pPr>
+    </w:lvl>
+    <w:lvl w:ilvl="4" w:tplc="04160019" w:tentative="1">
+      <w:start w:val="1"/>
+      <w:numFmt w:val="lowerLetter"/>
+      <w:lvlText w:val="%5."/>
+      <w:lvlJc w:val="left"/>
+      <w:pPr>
+        <w:ind w:left="3600" w:hanging="360"/>
+      </w:pPr>
+    </w:lvl>
+    <w:lvl w:ilvl="5" w:tplc="0416001B" w:tentative="1">
+      <w:start w:val="1"/>
+      <w:numFmt w:val="lowerRoman"/>
+      <w:lvlText w:val="%6."/>
+      <w:lvlJc w:val="right"/>
+      <w:pPr>
+        <w:ind w:left="4320" w:hanging="180"/>
+      </w:pPr>
+    </w:lvl>
+    <w:lvl w:ilvl="6" w:tplc="0416000F" w:tentative="1">
+      <w:start w:val="1"/>
+      <w:numFmt w:val="decimal"/>
+      <w:lvlText w:val="%7."/>
+      <w:lvlJc w:val="left"/>
+      <w:pPr>
+        <w:ind w:left="5040" w:hanging="360"/>
+      </w:pPr>
+    </w:lvl>
+    <w:lvl w:ilvl="7" w:tplc="04160019" w:tentative="1">
+      <w:start w:val="1"/>
+      <w:numFmt w:val="lowerLetter"/>
+      <w:lvlText w:val="%8."/>
+      <w:lvlJc w:val="left"/>
+      <w:pPr>
+        <w:ind w:left="5760" w:hanging="360"/>
+      </w:pPr>
+    </w:lvl>
+    <w:lvl w:ilvl="8" w:tplc="0416001B" w:tentative="1">
+      <w:start w:val="1"/>
+      <w:numFmt w:val="lowerRoman"/>
+      <w:lvlText w:val="%9."/>
+      <w:lvlJc w:val="right"/>
+      <w:pPr>
+        <w:ind w:left="6480" w:hanging="180"/>
+      </w:pPr>
+    </w:lvl>
+  </w:abstractNum>
+  <w:abstractNum w:abstractNumId="7">
     <w:nsid w:val="5C4801F0"/>
     <w:multiLevelType w:val="hybridMultilevel"/>
     <w:tmpl w:val="E97A9290"/>
@@ -2417,7 +3202,7 @@
       </w:pPr>
     </w:lvl>
   </w:abstractNum>
-  <w:abstractNum w:abstractNumId="6" w15:restartNumberingAfterBreak="0">
+  <w:abstractNum w:abstractNumId="8">
     <w:nsid w:val="611E183C"/>
     <w:multiLevelType w:val="hybridMultilevel"/>
     <w:tmpl w:val="BDB69BF6"/>
@@ -2506,7 +3291,7 @@
       </w:pPr>
     </w:lvl>
   </w:abstractNum>
-  <w:abstractNum w:abstractNumId="7" w15:restartNumberingAfterBreak="0">
+  <w:abstractNum w:abstractNumId="9">
     <w:nsid w:val="6AF33333"/>
     <w:multiLevelType w:val="hybridMultilevel"/>
     <w:tmpl w:val="EA647E28"/>
@@ -2595,7 +3380,7 @@
       </w:pPr>
     </w:lvl>
   </w:abstractNum>
-  <w:abstractNum w:abstractNumId="8" w15:restartNumberingAfterBreak="0">
+  <w:abstractNum w:abstractNumId="10">
     <w:nsid w:val="722B355F"/>
     <w:multiLevelType w:val="hybridMultilevel"/>
     <w:tmpl w:val="74A8D536"/>
@@ -2681,7 +3466,7 @@
       </w:pPr>
     </w:lvl>
   </w:abstractNum>
-  <w:abstractNum w:abstractNumId="9" w15:restartNumberingAfterBreak="0">
+  <w:abstractNum w:abstractNumId="11">
     <w:nsid w:val="78FD488F"/>
     <w:multiLevelType w:val="hybridMultilevel"/>
     <w:tmpl w:val="8E2C96C0"/>
@@ -2770,35 +3555,133 @@
       </w:pPr>
     </w:lvl>
   </w:abstractNum>
+  <w:abstractNum w:abstractNumId="12">
+    <w:nsid w:val="7DCB3082"/>
+    <w:multiLevelType w:val="hybridMultilevel"/>
+    <w:tmpl w:val="816EB772"/>
+    <w:lvl w:ilvl="0" w:tplc="5964DC7E">
+      <w:start w:val="1"/>
+      <w:numFmt w:val="lowerLetter"/>
+      <w:lvlText w:val="%1."/>
+      <w:lvlJc w:val="left"/>
+      <w:pPr>
+        <w:ind w:left="1080" w:hanging="360"/>
+      </w:pPr>
+      <w:rPr>
+        <w:rFonts w:hint="default"/>
+      </w:rPr>
+    </w:lvl>
+    <w:lvl w:ilvl="1" w:tplc="04160019" w:tentative="1">
+      <w:start w:val="1"/>
+      <w:numFmt w:val="lowerLetter"/>
+      <w:lvlText w:val="%2."/>
+      <w:lvlJc w:val="left"/>
+      <w:pPr>
+        <w:ind w:left="1800" w:hanging="360"/>
+      </w:pPr>
+    </w:lvl>
+    <w:lvl w:ilvl="2" w:tplc="0416001B" w:tentative="1">
+      <w:start w:val="1"/>
+      <w:numFmt w:val="lowerRoman"/>
+      <w:lvlText w:val="%3."/>
+      <w:lvlJc w:val="right"/>
+      <w:pPr>
+        <w:ind w:left="2520" w:hanging="180"/>
+      </w:pPr>
+    </w:lvl>
+    <w:lvl w:ilvl="3" w:tplc="0416000F" w:tentative="1">
+      <w:start w:val="1"/>
+      <w:numFmt w:val="decimal"/>
+      <w:lvlText w:val="%4."/>
+      <w:lvlJc w:val="left"/>
+      <w:pPr>
+        <w:ind w:left="3240" w:hanging="360"/>
+      </w:pPr>
+    </w:lvl>
+    <w:lvl w:ilvl="4" w:tplc="04160019" w:tentative="1">
+      <w:start w:val="1"/>
+      <w:numFmt w:val="lowerLetter"/>
+      <w:lvlText w:val="%5."/>
+      <w:lvlJc w:val="left"/>
+      <w:pPr>
+        <w:ind w:left="3960" w:hanging="360"/>
+      </w:pPr>
+    </w:lvl>
+    <w:lvl w:ilvl="5" w:tplc="0416001B" w:tentative="1">
+      <w:start w:val="1"/>
+      <w:numFmt w:val="lowerRoman"/>
+      <w:lvlText w:val="%6."/>
+      <w:lvlJc w:val="right"/>
+      <w:pPr>
+        <w:ind w:left="4680" w:hanging="180"/>
+      </w:pPr>
+    </w:lvl>
+    <w:lvl w:ilvl="6" w:tplc="0416000F" w:tentative="1">
+      <w:start w:val="1"/>
+      <w:numFmt w:val="decimal"/>
+      <w:lvlText w:val="%7."/>
+      <w:lvlJc w:val="left"/>
+      <w:pPr>
+        <w:ind w:left="5400" w:hanging="360"/>
+      </w:pPr>
+    </w:lvl>
+    <w:lvl w:ilvl="7" w:tplc="04160019" w:tentative="1">
+      <w:start w:val="1"/>
+      <w:numFmt w:val="lowerLetter"/>
+      <w:lvlText w:val="%8."/>
+      <w:lvlJc w:val="left"/>
+      <w:pPr>
+        <w:ind w:left="6120" w:hanging="360"/>
+      </w:pPr>
+    </w:lvl>
+    <w:lvl w:ilvl="8" w:tplc="0416001B" w:tentative="1">
+      <w:start w:val="1"/>
+      <w:numFmt w:val="lowerRoman"/>
+      <w:lvlText w:val="%9."/>
+      <w:lvlJc w:val="right"/>
+      <w:pPr>
+        <w:ind w:left="6840" w:hanging="180"/>
+      </w:pPr>
+    </w:lvl>
+  </w:abstractNum>
   <w:num w:numId="1">
     <w:abstractNumId w:val="2"/>
   </w:num>
   <w:num w:numId="2">
-    <w:abstractNumId w:val="7"/>
+    <w:abstractNumId w:val="9"/>
   </w:num>
   <w:num w:numId="3">
-    <w:abstractNumId w:val="8"/>
+    <w:abstractNumId w:val="10"/>
   </w:num>
   <w:num w:numId="4">
-    <w:abstractNumId w:val="9"/>
+    <w:abstractNumId w:val="11"/>
   </w:num>
   <w:num w:numId="5">
     <w:abstractNumId w:val="0"/>
   </w:num>
   <w:num w:numId="6">
-    <w:abstractNumId w:val="6"/>
+    <w:abstractNumId w:val="8"/>
   </w:num>
   <w:num w:numId="7">
     <w:abstractNumId w:val="1"/>
   </w:num>
   <w:num w:numId="8">
-    <w:abstractNumId w:val="5"/>
+    <w:abstractNumId w:val="7"/>
   </w:num>
   <w:num w:numId="9">
-    <w:abstractNumId w:val="4"/>
+    <w:abstractNumId w:val="5"/>
   </w:num>
   <w:num w:numId="10">
     <w:abstractNumId w:val="3"/>
+  </w:num>
+  <w:num w:numId="11">
+    <w:abstractNumId w:val="4"/>
+  </w:num>
+  <w:num w:numId="12">
+    <w:abstractNumId w:val="6"/>
+  </w:num>
+  <w:num w:numId="13">
+    <w:abstractNumId w:val="12"/>
   </w:num>
 </w:numbering>
 </file>
@@ -2812,7 +3695,7 @@
 </file>
 
 <file path=word/styles.xml><?xml version="1.0" encoding="utf-8"?>
-<w:styles xmlns:mc="http://schemas.openxmlformats.org/markup-compatibility/2006" xmlns:r="http://schemas.openxmlformats.org/officeDocument/2006/relationships" xmlns:w="http://schemas.openxmlformats.org/wordprocessingml/2006/main" xmlns:w14="http://schemas.microsoft.com/office/word/2010/wordml" xmlns:w15="http://schemas.microsoft.com/office/word/2012/wordml" xmlns:w16cid="http://schemas.microsoft.com/office/word/2016/wordml/cid" xmlns:w16se="http://schemas.microsoft.com/office/word/2015/wordml/symex" mc:Ignorable="w14 w15 w16se w16cid">
+<w:styles xmlns:r="http://schemas.openxmlformats.org/officeDocument/2006/relationships" xmlns:w="http://schemas.openxmlformats.org/wordprocessingml/2006/main">
   <w:docDefaults>
     <w:rPrDefault>
       <w:rPr>
@@ -2828,382 +3711,144 @@
       </w:pPr>
     </w:pPrDefault>
   </w:docDefaults>
-  <w:latentStyles w:defLockedState="0" w:defUIPriority="99" w:defSemiHidden="0" w:defUnhideWhenUsed="0" w:defQFormat="0" w:count="375">
-    <w:lsdException w:name="Normal" w:uiPriority="0" w:qFormat="1"/>
-    <w:lsdException w:name="heading 1" w:uiPriority="9" w:qFormat="1"/>
-    <w:lsdException w:name="heading 2" w:semiHidden="1" w:uiPriority="9" w:unhideWhenUsed="1" w:qFormat="1"/>
-    <w:lsdException w:name="heading 3" w:semiHidden="1" w:uiPriority="9" w:unhideWhenUsed="1" w:qFormat="1"/>
-    <w:lsdException w:name="heading 4" w:semiHidden="1" w:uiPriority="9" w:unhideWhenUsed="1" w:qFormat="1"/>
-    <w:lsdException w:name="heading 5" w:semiHidden="1" w:uiPriority="9" w:unhideWhenUsed="1" w:qFormat="1"/>
-    <w:lsdException w:name="heading 6" w:semiHidden="1" w:uiPriority="9" w:unhideWhenUsed="1" w:qFormat="1"/>
-    <w:lsdException w:name="heading 7" w:semiHidden="1" w:uiPriority="9" w:unhideWhenUsed="1" w:qFormat="1"/>
-    <w:lsdException w:name="heading 8" w:semiHidden="1" w:uiPriority="9" w:unhideWhenUsed="1" w:qFormat="1"/>
-    <w:lsdException w:name="heading 9" w:semiHidden="1" w:uiPriority="9" w:unhideWhenUsed="1" w:qFormat="1"/>
-    <w:lsdException w:name="index 1" w:semiHidden="1" w:unhideWhenUsed="1"/>
-    <w:lsdException w:name="index 2" w:semiHidden="1" w:unhideWhenUsed="1"/>
-    <w:lsdException w:name="index 3" w:semiHidden="1" w:unhideWhenUsed="1"/>
-    <w:lsdException w:name="index 4" w:semiHidden="1" w:unhideWhenUsed="1"/>
-    <w:lsdException w:name="index 5" w:semiHidden="1" w:unhideWhenUsed="1"/>
-    <w:lsdException w:name="index 6" w:semiHidden="1" w:unhideWhenUsed="1"/>
-    <w:lsdException w:name="index 7" w:semiHidden="1" w:unhideWhenUsed="1"/>
-    <w:lsdException w:name="index 8" w:semiHidden="1" w:unhideWhenUsed="1"/>
-    <w:lsdException w:name="index 9" w:semiHidden="1" w:unhideWhenUsed="1"/>
-    <w:lsdException w:name="toc 1" w:semiHidden="1" w:uiPriority="39" w:unhideWhenUsed="1"/>
-    <w:lsdException w:name="toc 2" w:semiHidden="1" w:uiPriority="39" w:unhideWhenUsed="1"/>
-    <w:lsdException w:name="toc 3" w:semiHidden="1" w:uiPriority="39" w:unhideWhenUsed="1"/>
-    <w:lsdException w:name="toc 4" w:semiHidden="1" w:uiPriority="39" w:unhideWhenUsed="1"/>
-    <w:lsdException w:name="toc 5" w:semiHidden="1" w:uiPriority="39" w:unhideWhenUsed="1"/>
-    <w:lsdException w:name="toc 6" w:semiHidden="1" w:uiPriority="39" w:unhideWhenUsed="1"/>
-    <w:lsdException w:name="toc 7" w:semiHidden="1" w:uiPriority="39" w:unhideWhenUsed="1"/>
-    <w:lsdException w:name="toc 8" w:semiHidden="1" w:uiPriority="39" w:unhideWhenUsed="1"/>
-    <w:lsdException w:name="toc 9" w:semiHidden="1" w:uiPriority="39" w:unhideWhenUsed="1"/>
-    <w:lsdException w:name="Normal Indent" w:semiHidden="1" w:unhideWhenUsed="1"/>
-    <w:lsdException w:name="footnote text" w:semiHidden="1" w:unhideWhenUsed="1"/>
-    <w:lsdException w:name="annotation text" w:semiHidden="1" w:unhideWhenUsed="1"/>
-    <w:lsdException w:name="header" w:semiHidden="1" w:unhideWhenUsed="1"/>
-    <w:lsdException w:name="footer" w:semiHidden="1" w:unhideWhenUsed="1"/>
-    <w:lsdException w:name="index heading" w:semiHidden="1" w:unhideWhenUsed="1"/>
-    <w:lsdException w:name="caption" w:semiHidden="1" w:uiPriority="35" w:unhideWhenUsed="1" w:qFormat="1"/>
-    <w:lsdException w:name="table of figures" w:semiHidden="1" w:unhideWhenUsed="1"/>
-    <w:lsdException w:name="envelope address" w:semiHidden="1" w:unhideWhenUsed="1"/>
-    <w:lsdException w:name="envelope return" w:semiHidden="1" w:unhideWhenUsed="1"/>
-    <w:lsdException w:name="footnote reference" w:semiHidden="1" w:unhideWhenUsed="1"/>
-    <w:lsdException w:name="annotation reference" w:semiHidden="1" w:unhideWhenUsed="1"/>
-    <w:lsdException w:name="line number" w:semiHidden="1" w:unhideWhenUsed="1"/>
-    <w:lsdException w:name="page number" w:semiHidden="1" w:unhideWhenUsed="1"/>
-    <w:lsdException w:name="endnote reference" w:semiHidden="1" w:unhideWhenUsed="1"/>
-    <w:lsdException w:name="endnote text" w:semiHidden="1" w:unhideWhenUsed="1"/>
-    <w:lsdException w:name="table of authorities" w:semiHidden="1" w:unhideWhenUsed="1"/>
-    <w:lsdException w:name="macro" w:semiHidden="1" w:unhideWhenUsed="1"/>
-    <w:lsdException w:name="toa heading" w:semiHidden="1" w:unhideWhenUsed="1"/>
-    <w:lsdException w:name="List" w:semiHidden="1" w:unhideWhenUsed="1"/>
-    <w:lsdException w:name="List Bullet" w:semiHidden="1" w:unhideWhenUsed="1"/>
-    <w:lsdException w:name="List Number" w:semiHidden="1" w:unhideWhenUsed="1"/>
-    <w:lsdException w:name="List 2" w:semiHidden="1" w:unhideWhenUsed="1"/>
-    <w:lsdException w:name="List 3" w:semiHidden="1" w:unhideWhenUsed="1"/>
-    <w:lsdException w:name="List 4" w:semiHidden="1" w:unhideWhenUsed="1"/>
-    <w:lsdException w:name="List 5" w:semiHidden="1" w:unhideWhenUsed="1"/>
-    <w:lsdException w:name="List Bullet 2" w:semiHidden="1" w:unhideWhenUsed="1"/>
-    <w:lsdException w:name="List Bullet 3" w:semiHidden="1" w:unhideWhenUsed="1"/>
-    <w:lsdException w:name="List Bullet 4" w:semiHidden="1" w:unhideWhenUsed="1"/>
-    <w:lsdException w:name="List Bullet 5" w:semiHidden="1" w:unhideWhenUsed="1"/>
-    <w:lsdException w:name="List Number 2" w:semiHidden="1" w:unhideWhenUsed="1"/>
-    <w:lsdException w:name="List Number 3" w:semiHidden="1" w:unhideWhenUsed="1"/>
-    <w:lsdException w:name="List Number 4" w:semiHidden="1" w:unhideWhenUsed="1"/>
-    <w:lsdException w:name="List Number 5" w:semiHidden="1" w:unhideWhenUsed="1"/>
-    <w:lsdException w:name="Title" w:uiPriority="10" w:qFormat="1"/>
-    <w:lsdException w:name="Closing" w:semiHidden="1" w:unhideWhenUsed="1"/>
-    <w:lsdException w:name="Signature" w:semiHidden="1" w:unhideWhenUsed="1"/>
-    <w:lsdException w:name="Default Paragraph Font" w:semiHidden="1" w:uiPriority="1" w:unhideWhenUsed="1"/>
-    <w:lsdException w:name="Body Text" w:semiHidden="1" w:unhideWhenUsed="1"/>
-    <w:lsdException w:name="Body Text Indent" w:semiHidden="1" w:unhideWhenUsed="1"/>
-    <w:lsdException w:name="List Continue" w:semiHidden="1" w:unhideWhenUsed="1"/>
-    <w:lsdException w:name="List Continue 2" w:semiHidden="1" w:unhideWhenUsed="1"/>
-    <w:lsdException w:name="List Continue 3" w:semiHidden="1" w:unhideWhenUsed="1"/>
-    <w:lsdException w:name="List Continue 4" w:semiHidden="1" w:unhideWhenUsed="1"/>
-    <w:lsdException w:name="List Continue 5" w:semiHidden="1" w:unhideWhenUsed="1"/>
-    <w:lsdException w:name="Message Header" w:semiHidden="1" w:unhideWhenUsed="1"/>
-    <w:lsdException w:name="Subtitle" w:uiPriority="11" w:qFormat="1"/>
-    <w:lsdException w:name="Salutation" w:semiHidden="1" w:unhideWhenUsed="1"/>
-    <w:lsdException w:name="Date" w:semiHidden="1" w:unhideWhenUsed="1"/>
-    <w:lsdException w:name="Body Text First Indent" w:semiHidden="1" w:unhideWhenUsed="1"/>
-    <w:lsdException w:name="Body Text First Indent 2" w:semiHidden="1" w:unhideWhenUsed="1"/>
-    <w:lsdException w:name="Note Heading" w:semiHidden="1" w:unhideWhenUsed="1"/>
-    <w:lsdException w:name="Body Text 2" w:semiHidden="1" w:unhideWhenUsed="1"/>
-    <w:lsdException w:name="Body Text 3" w:semiHidden="1" w:unhideWhenUsed="1"/>
-    <w:lsdException w:name="Body Text Indent 2" w:semiHidden="1" w:unhideWhenUsed="1"/>
-    <w:lsdException w:name="Body Text Indent 3" w:semiHidden="1" w:unhideWhenUsed="1"/>
-    <w:lsdException w:name="Block Text" w:semiHidden="1" w:unhideWhenUsed="1"/>
-    <w:lsdException w:name="Hyperlink" w:semiHidden="1" w:unhideWhenUsed="1"/>
-    <w:lsdException w:name="FollowedHyperlink" w:semiHidden="1" w:unhideWhenUsed="1"/>
-    <w:lsdException w:name="Strong" w:uiPriority="22" w:qFormat="1"/>
-    <w:lsdException w:name="Emphasis" w:uiPriority="20" w:qFormat="1"/>
-    <w:lsdException w:name="Document Map" w:semiHidden="1" w:unhideWhenUsed="1"/>
-    <w:lsdException w:name="Plain Text" w:semiHidden="1" w:unhideWhenUsed="1"/>
-    <w:lsdException w:name="E-mail Signature" w:semiHidden="1" w:unhideWhenUsed="1"/>
-    <w:lsdException w:name="HTML Top of Form" w:semiHidden="1" w:unhideWhenUsed="1"/>
-    <w:lsdException w:name="HTML Bottom of Form" w:semiHidden="1" w:unhideWhenUsed="1"/>
-    <w:lsdException w:name="Normal (Web)" w:semiHidden="1" w:unhideWhenUsed="1"/>
-    <w:lsdException w:name="HTML Acronym" w:semiHidden="1" w:unhideWhenUsed="1"/>
-    <w:lsdException w:name="HTML Address" w:semiHidden="1" w:unhideWhenUsed="1"/>
-    <w:lsdException w:name="HTML Cite" w:semiHidden="1" w:unhideWhenUsed="1"/>
-    <w:lsdException w:name="HTML Code" w:semiHidden="1" w:unhideWhenUsed="1"/>
-    <w:lsdException w:name="HTML Definition" w:semiHidden="1" w:unhideWhenUsed="1"/>
-    <w:lsdException w:name="HTML Keyboard" w:semiHidden="1" w:unhideWhenUsed="1"/>
-    <w:lsdException w:name="HTML Preformatted" w:semiHidden="1" w:unhideWhenUsed="1"/>
-    <w:lsdException w:name="HTML Sample" w:semiHidden="1" w:unhideWhenUsed="1"/>
-    <w:lsdException w:name="HTML Typewriter" w:semiHidden="1" w:unhideWhenUsed="1"/>
-    <w:lsdException w:name="HTML Variable" w:semiHidden="1" w:unhideWhenUsed="1"/>
-    <w:lsdException w:name="Normal Table" w:semiHidden="1" w:unhideWhenUsed="1"/>
-    <w:lsdException w:name="annotation subject" w:semiHidden="1" w:unhideWhenUsed="1"/>
-    <w:lsdException w:name="No List" w:semiHidden="1" w:unhideWhenUsed="1"/>
-    <w:lsdException w:name="Outline List 1" w:semiHidden="1" w:unhideWhenUsed="1"/>
-    <w:lsdException w:name="Outline List 2" w:semiHidden="1" w:unhideWhenUsed="1"/>
-    <w:lsdException w:name="Outline List 3" w:semiHidden="1" w:unhideWhenUsed="1"/>
-    <w:lsdException w:name="Table Simple 1" w:semiHidden="1" w:unhideWhenUsed="1"/>
-    <w:lsdException w:name="Table Simple 2" w:semiHidden="1" w:unhideWhenUsed="1"/>
-    <w:lsdException w:name="Table Simple 3" w:semiHidden="1" w:unhideWhenUsed="1"/>
-    <w:lsdException w:name="Table Classic 1" w:semiHidden="1" w:unhideWhenUsed="1"/>
-    <w:lsdException w:name="Table Classic 2" w:semiHidden="1" w:unhideWhenUsed="1"/>
-    <w:lsdException w:name="Table Classic 3" w:semiHidden="1" w:unhideWhenUsed="1"/>
-    <w:lsdException w:name="Table Classic 4" w:semiHidden="1" w:unhideWhenUsed="1"/>
-    <w:lsdException w:name="Table Colorful 1" w:semiHidden="1" w:unhideWhenUsed="1"/>
-    <w:lsdException w:name="Table Colorful 2" w:semiHidden="1" w:unhideWhenUsed="1"/>
-    <w:lsdException w:name="Table Colorful 3" w:semiHidden="1" w:unhideWhenUsed="1"/>
-    <w:lsdException w:name="Table Columns 1" w:semiHidden="1" w:unhideWhenUsed="1"/>
-    <w:lsdException w:name="Table Columns 2" w:semiHidden="1" w:unhideWhenUsed="1"/>
-    <w:lsdException w:name="Table Columns 3" w:semiHidden="1" w:unhideWhenUsed="1"/>
-    <w:lsdException w:name="Table Columns 4" w:semiHidden="1" w:unhideWhenUsed="1"/>
-    <w:lsdException w:name="Table Columns 5" w:semiHidden="1" w:unhideWhenUsed="1"/>
-    <w:lsdException w:name="Table Grid 1" w:semiHidden="1" w:unhideWhenUsed="1"/>
-    <w:lsdException w:name="Table Grid 2" w:semiHidden="1" w:unhideWhenUsed="1"/>
-    <w:lsdException w:name="Table Grid 3" w:semiHidden="1" w:unhideWhenUsed="1"/>
-    <w:lsdException w:name="Table Grid 4" w:semiHidden="1" w:unhideWhenUsed="1"/>
-    <w:lsdException w:name="Table Grid 5" w:semiHidden="1" w:unhideWhenUsed="1"/>
-    <w:lsdException w:name="Table Grid 6" w:semiHidden="1" w:unhideWhenUsed="1"/>
-    <w:lsdException w:name="Table Grid 7" w:semiHidden="1" w:unhideWhenUsed="1"/>
-    <w:lsdException w:name="Table Grid 8" w:semiHidden="1" w:unhideWhenUsed="1"/>
-    <w:lsdException w:name="Table List 1" w:semiHidden="1" w:unhideWhenUsed="1"/>
-    <w:lsdException w:name="Table List 2" w:semiHidden="1" w:unhideWhenUsed="1"/>
-    <w:lsdException w:name="Table List 3" w:semiHidden="1" w:unhideWhenUsed="1"/>
-    <w:lsdException w:name="Table List 4" w:semiHidden="1" w:unhideWhenUsed="1"/>
-    <w:lsdException w:name="Table List 5" w:semiHidden="1" w:unhideWhenUsed="1"/>
-    <w:lsdException w:name="Table List 6" w:semiHidden="1" w:unhideWhenUsed="1"/>
-    <w:lsdException w:name="Table List 7" w:semiHidden="1" w:unhideWhenUsed="1"/>
-    <w:lsdException w:name="Table List 8" w:semiHidden="1" w:unhideWhenUsed="1"/>
-    <w:lsdException w:name="Table 3D effects 1" w:semiHidden="1" w:unhideWhenUsed="1"/>
-    <w:lsdException w:name="Table 3D effects 2" w:semiHidden="1" w:unhideWhenUsed="1"/>
-    <w:lsdException w:name="Table 3D effects 3" w:semiHidden="1" w:unhideWhenUsed="1"/>
-    <w:lsdException w:name="Table Contemporary" w:semiHidden="1" w:unhideWhenUsed="1"/>
-    <w:lsdException w:name="Table Elegant" w:semiHidden="1" w:unhideWhenUsed="1"/>
-    <w:lsdException w:name="Table Professional" w:semiHidden="1" w:unhideWhenUsed="1"/>
-    <w:lsdException w:name="Table Subtle 1" w:semiHidden="1" w:unhideWhenUsed="1"/>
-    <w:lsdException w:name="Table Subtle 2" w:semiHidden="1" w:unhideWhenUsed="1"/>
-    <w:lsdException w:name="Table Web 1" w:semiHidden="1" w:unhideWhenUsed="1"/>
-    <w:lsdException w:name="Table Web 2" w:semiHidden="1" w:unhideWhenUsed="1"/>
-    <w:lsdException w:name="Table Web 3" w:semiHidden="1" w:unhideWhenUsed="1"/>
-    <w:lsdException w:name="Balloon Text" w:semiHidden="1" w:unhideWhenUsed="1"/>
-    <w:lsdException w:name="Table Grid" w:uiPriority="39"/>
-    <w:lsdException w:name="Table Theme" w:semiHidden="1" w:unhideWhenUsed="1"/>
-    <w:lsdException w:name="Placeholder Text" w:semiHidden="1"/>
-    <w:lsdException w:name="No Spacing" w:uiPriority="1" w:qFormat="1"/>
-    <w:lsdException w:name="Light Shading" w:uiPriority="60"/>
-    <w:lsdException w:name="Light List" w:uiPriority="61"/>
-    <w:lsdException w:name="Light Grid" w:uiPriority="62"/>
-    <w:lsdException w:name="Medium Shading 1" w:uiPriority="63"/>
-    <w:lsdException w:name="Medium Shading 2" w:uiPriority="64"/>
-    <w:lsdException w:name="Medium List 1" w:uiPriority="65"/>
-    <w:lsdException w:name="Medium List 2" w:uiPriority="66"/>
-    <w:lsdException w:name="Medium Grid 1" w:uiPriority="67"/>
-    <w:lsdException w:name="Medium Grid 2" w:uiPriority="68"/>
-    <w:lsdException w:name="Medium Grid 3" w:uiPriority="69"/>
-    <w:lsdException w:name="Dark List" w:uiPriority="70"/>
-    <w:lsdException w:name="Colorful Shading" w:uiPriority="71"/>
-    <w:lsdException w:name="Colorful List" w:uiPriority="72"/>
-    <w:lsdException w:name="Colorful Grid" w:uiPriority="73"/>
-    <w:lsdException w:name="Light Shading Accent 1" w:uiPriority="60"/>
-    <w:lsdException w:name="Light List Accent 1" w:uiPriority="61"/>
-    <w:lsdException w:name="Light Grid Accent 1" w:uiPriority="62"/>
-    <w:lsdException w:name="Medium Shading 1 Accent 1" w:uiPriority="63"/>
-    <w:lsdException w:name="Medium Shading 2 Accent 1" w:uiPriority="64"/>
-    <w:lsdException w:name="Medium List 1 Accent 1" w:uiPriority="65"/>
-    <w:lsdException w:name="Revision" w:semiHidden="1"/>
-    <w:lsdException w:name="List Paragraph" w:uiPriority="34" w:qFormat="1"/>
-    <w:lsdException w:name="Quote" w:uiPriority="29" w:qFormat="1"/>
-    <w:lsdException w:name="Intense Quote" w:uiPriority="30" w:qFormat="1"/>
-    <w:lsdException w:name="Medium List 2 Accent 1" w:uiPriority="66"/>
-    <w:lsdException w:name="Medium Grid 1 Accent 1" w:uiPriority="67"/>
-    <w:lsdException w:name="Medium Grid 2 Accent 1" w:uiPriority="68"/>
-    <w:lsdException w:name="Medium Grid 3 Accent 1" w:uiPriority="69"/>
-    <w:lsdException w:name="Dark List Accent 1" w:uiPriority="70"/>
-    <w:lsdException w:name="Colorful Shading Accent 1" w:uiPriority="71"/>
-    <w:lsdException w:name="Colorful List Accent 1" w:uiPriority="72"/>
-    <w:lsdException w:name="Colorful Grid Accent 1" w:uiPriority="73"/>
-    <w:lsdException w:name="Light Shading Accent 2" w:uiPriority="60"/>
-    <w:lsdException w:name="Light List Accent 2" w:uiPriority="61"/>
-    <w:lsdException w:name="Light Grid Accent 2" w:uiPriority="62"/>
-    <w:lsdException w:name="Medium Shading 1 Accent 2" w:uiPriority="63"/>
-    <w:lsdException w:name="Medium Shading 2 Accent 2" w:uiPriority="64"/>
-    <w:lsdException w:name="Medium List 1 Accent 2" w:uiPriority="65"/>
-    <w:lsdException w:name="Medium List 2 Accent 2" w:uiPriority="66"/>
-    <w:lsdException w:name="Medium Grid 1 Accent 2" w:uiPriority="67"/>
-    <w:lsdException w:name="Medium Grid 2 Accent 2" w:uiPriority="68"/>
-    <w:lsdException w:name="Medium Grid 3 Accent 2" w:uiPriority="69"/>
-    <w:lsdException w:name="Dark List Accent 2" w:uiPriority="70"/>
-    <w:lsdException w:name="Colorful Shading Accent 2" w:uiPriority="71"/>
-    <w:lsdException w:name="Colorful List Accent 2" w:uiPriority="72"/>
-    <w:lsdException w:name="Colorful Grid Accent 2" w:uiPriority="73"/>
-    <w:lsdException w:name="Light Shading Accent 3" w:uiPriority="60"/>
-    <w:lsdException w:name="Light List Accent 3" w:uiPriority="61"/>
-    <w:lsdException w:name="Light Grid Accent 3" w:uiPriority="62"/>
-    <w:lsdException w:name="Medium Shading 1 Accent 3" w:uiPriority="63"/>
-    <w:lsdException w:name="Medium Shading 2 Accent 3" w:uiPriority="64"/>
-    <w:lsdException w:name="Medium List 1 Accent 3" w:uiPriority="65"/>
-    <w:lsdException w:name="Medium List 2 Accent 3" w:uiPriority="66"/>
-    <w:lsdException w:name="Medium Grid 1 Accent 3" w:uiPriority="67"/>
-    <w:lsdException w:name="Medium Grid 2 Accent 3" w:uiPriority="68"/>
-    <w:lsdException w:name="Medium Grid 3 Accent 3" w:uiPriority="69"/>
-    <w:lsdException w:name="Dark List Accent 3" w:uiPriority="70"/>
-    <w:lsdException w:name="Colorful Shading Accent 3" w:uiPriority="71"/>
-    <w:lsdException w:name="Colorful List Accent 3" w:uiPriority="72"/>
-    <w:lsdException w:name="Colorful Grid Accent 3" w:uiPriority="73"/>
-    <w:lsdException w:name="Light Shading Accent 4" w:uiPriority="60"/>
-    <w:lsdException w:name="Light List Accent 4" w:uiPriority="61"/>
-    <w:lsdException w:name="Light Grid Accent 4" w:uiPriority="62"/>
-    <w:lsdException w:name="Medium Shading 1 Accent 4" w:uiPriority="63"/>
-    <w:lsdException w:name="Medium Shading 2 Accent 4" w:uiPriority="64"/>
-    <w:lsdException w:name="Medium List 1 Accent 4" w:uiPriority="65"/>
-    <w:lsdException w:name="Medium List 2 Accent 4" w:uiPriority="66"/>
-    <w:lsdException w:name="Medium Grid 1 Accent 4" w:uiPriority="67"/>
-    <w:lsdException w:name="Medium Grid 2 Accent 4" w:uiPriority="68"/>
-    <w:lsdException w:name="Medium Grid 3 Accent 4" w:uiPriority="69"/>
-    <w:lsdException w:name="Dark List Accent 4" w:uiPriority="70"/>
-    <w:lsdException w:name="Colorful Shading Accent 4" w:uiPriority="71"/>
-    <w:lsdException w:name="Colorful List Accent 4" w:uiPriority="72"/>
-    <w:lsdException w:name="Colorful Grid Accent 4" w:uiPriority="73"/>
-    <w:lsdException w:name="Light Shading Accent 5" w:uiPriority="60"/>
-    <w:lsdException w:name="Light List Accent 5" w:uiPriority="61"/>
-    <w:lsdException w:name="Light Grid Accent 5" w:uiPriority="62"/>
-    <w:lsdException w:name="Medium Shading 1 Accent 5" w:uiPriority="63"/>
-    <w:lsdException w:name="Medium Shading 2 Accent 5" w:uiPriority="64"/>
-    <w:lsdException w:name="Medium List 1 Accent 5" w:uiPriority="65"/>
-    <w:lsdException w:name="Medium List 2 Accent 5" w:uiPriority="66"/>
-    <w:lsdException w:name="Medium Grid 1 Accent 5" w:uiPriority="67"/>
-    <w:lsdException w:name="Medium Grid 2 Accent 5" w:uiPriority="68"/>
-    <w:lsdException w:name="Medium Grid 3 Accent 5" w:uiPriority="69"/>
-    <w:lsdException w:name="Dark List Accent 5" w:uiPriority="70"/>
-    <w:lsdException w:name="Colorful Shading Accent 5" w:uiPriority="71"/>
-    <w:lsdException w:name="Colorful List Accent 5" w:uiPriority="72"/>
-    <w:lsdException w:name="Colorful Grid Accent 5" w:uiPriority="73"/>
-    <w:lsdException w:name="Light Shading Accent 6" w:uiPriority="60"/>
-    <w:lsdException w:name="Light List Accent 6" w:uiPriority="61"/>
-    <w:lsdException w:name="Light Grid Accent 6" w:uiPriority="62"/>
-    <w:lsdException w:name="Medium Shading 1 Accent 6" w:uiPriority="63"/>
-    <w:lsdException w:name="Medium Shading 2 Accent 6" w:uiPriority="64"/>
-    <w:lsdException w:name="Medium List 1 Accent 6" w:uiPriority="65"/>
-    <w:lsdException w:name="Medium List 2 Accent 6" w:uiPriority="66"/>
-    <w:lsdException w:name="Medium Grid 1 Accent 6" w:uiPriority="67"/>
-    <w:lsdException w:name="Medium Grid 2 Accent 6" w:uiPriority="68"/>
-    <w:lsdException w:name="Medium Grid 3 Accent 6" w:uiPriority="69"/>
-    <w:lsdException w:name="Dark List Accent 6" w:uiPriority="70"/>
-    <w:lsdException w:name="Colorful Shading Accent 6" w:uiPriority="71"/>
-    <w:lsdException w:name="Colorful List Accent 6" w:uiPriority="72"/>
-    <w:lsdException w:name="Colorful Grid Accent 6" w:uiPriority="73"/>
-    <w:lsdException w:name="Subtle Emphasis" w:uiPriority="19" w:qFormat="1"/>
-    <w:lsdException w:name="Intense Emphasis" w:uiPriority="21" w:qFormat="1"/>
-    <w:lsdException w:name="Subtle Reference" w:uiPriority="31" w:qFormat="1"/>
-    <w:lsdException w:name="Intense Reference" w:uiPriority="32" w:qFormat="1"/>
-    <w:lsdException w:name="Book Title" w:uiPriority="33" w:qFormat="1"/>
-    <w:lsdException w:name="Bibliography" w:semiHidden="1" w:uiPriority="37" w:unhideWhenUsed="1"/>
-    <w:lsdException w:name="TOC Heading" w:semiHidden="1" w:uiPriority="39" w:unhideWhenUsed="1" w:qFormat="1"/>
-    <w:lsdException w:name="Plain Table 1" w:uiPriority="41"/>
-    <w:lsdException w:name="Plain Table 2" w:uiPriority="42"/>
-    <w:lsdException w:name="Plain Table 3" w:uiPriority="43"/>
-    <w:lsdException w:name="Plain Table 4" w:uiPriority="44"/>
-    <w:lsdException w:name="Plain Table 5" w:uiPriority="45"/>
-    <w:lsdException w:name="Grid Table Light" w:uiPriority="40"/>
-    <w:lsdException w:name="Grid Table 1 Light" w:uiPriority="46"/>
-    <w:lsdException w:name="Grid Table 2" w:uiPriority="47"/>
-    <w:lsdException w:name="Grid Table 3" w:uiPriority="48"/>
-    <w:lsdException w:name="Grid Table 4" w:uiPriority="49"/>
-    <w:lsdException w:name="Grid Table 5 Dark" w:uiPriority="50"/>
-    <w:lsdException w:name="Grid Table 6 Colorful" w:uiPriority="51"/>
-    <w:lsdException w:name="Grid Table 7 Colorful" w:uiPriority="52"/>
-    <w:lsdException w:name="Grid Table 1 Light Accent 1" w:uiPriority="46"/>
-    <w:lsdException w:name="Grid Table 2 Accent 1" w:uiPriority="47"/>
-    <w:lsdException w:name="Grid Table 3 Accent 1" w:uiPriority="48"/>
-    <w:lsdException w:name="Grid Table 4 Accent 1" w:uiPriority="49"/>
-    <w:lsdException w:name="Grid Table 5 Dark Accent 1" w:uiPriority="50"/>
-    <w:lsdException w:name="Grid Table 6 Colorful Accent 1" w:uiPriority="51"/>
-    <w:lsdException w:name="Grid Table 7 Colorful Accent 1" w:uiPriority="52"/>
-    <w:lsdException w:name="Grid Table 1 Light Accent 2" w:uiPriority="46"/>
-    <w:lsdException w:name="Grid Table 2 Accent 2" w:uiPriority="47"/>
-    <w:lsdException w:name="Grid Table 3 Accent 2" w:uiPriority="48"/>
-    <w:lsdException w:name="Grid Table 4 Accent 2" w:uiPriority="49"/>
-    <w:lsdException w:name="Grid Table 5 Dark Accent 2" w:uiPriority="50"/>
-    <w:lsdException w:name="Grid Table 6 Colorful Accent 2" w:uiPriority="51"/>
-    <w:lsdException w:name="Grid Table 7 Colorful Accent 2" w:uiPriority="52"/>
-    <w:lsdException w:name="Grid Table 1 Light Accent 3" w:uiPriority="46"/>
-    <w:lsdException w:name="Grid Table 2 Accent 3" w:uiPriority="47"/>
-    <w:lsdException w:name="Grid Table 3 Accent 3" w:uiPriority="48"/>
-    <w:lsdException w:name="Grid Table 4 Accent 3" w:uiPriority="49"/>
-    <w:lsdException w:name="Grid Table 5 Dark Accent 3" w:uiPriority="50"/>
-    <w:lsdException w:name="Grid Table 6 Colorful Accent 3" w:uiPriority="51"/>
-    <w:lsdException w:name="Grid Table 7 Colorful Accent 3" w:uiPriority="52"/>
-    <w:lsdException w:name="Grid Table 1 Light Accent 4" w:uiPriority="46"/>
-    <w:lsdException w:name="Grid Table 2 Accent 4" w:uiPriority="47"/>
-    <w:lsdException w:name="Grid Table 3 Accent 4" w:uiPriority="48"/>
-    <w:lsdException w:name="Grid Table 4 Accent 4" w:uiPriority="49"/>
-    <w:lsdException w:name="Grid Table 5 Dark Accent 4" w:uiPriority="50"/>
-    <w:lsdException w:name="Grid Table 6 Colorful Accent 4" w:uiPriority="51"/>
-    <w:lsdException w:name="Grid Table 7 Colorful Accent 4" w:uiPriority="52"/>
-    <w:lsdException w:name="Grid Table 1 Light Accent 5" w:uiPriority="46"/>
-    <w:lsdException w:name="Grid Table 2 Accent 5" w:uiPriority="47"/>
-    <w:lsdException w:name="Grid Table 3 Accent 5" w:uiPriority="48"/>
-    <w:lsdException w:name="Grid Table 4 Accent 5" w:uiPriority="49"/>
-    <w:lsdException w:name="Grid Table 5 Dark Accent 5" w:uiPriority="50"/>
-    <w:lsdException w:name="Grid Table 6 Colorful Accent 5" w:uiPriority="51"/>
-    <w:lsdException w:name="Grid Table 7 Colorful Accent 5" w:uiPriority="52"/>
-    <w:lsdException w:name="Grid Table 1 Light Accent 6" w:uiPriority="46"/>
-    <w:lsdException w:name="Grid Table 2 Accent 6" w:uiPriority="47"/>
-    <w:lsdException w:name="Grid Table 3 Accent 6" w:uiPriority="48"/>
-    <w:lsdException w:name="Grid Table 4 Accent 6" w:uiPriority="49"/>
-    <w:lsdException w:name="Grid Table 5 Dark Accent 6" w:uiPriority="50"/>
-    <w:lsdException w:name="Grid Table 6 Colorful Accent 6" w:uiPriority="51"/>
-    <w:lsdException w:name="Grid Table 7 Colorful Accent 6" w:uiPriority="52"/>
-    <w:lsdException w:name="List Table 1 Light" w:uiPriority="46"/>
-    <w:lsdException w:name="List Table 2" w:uiPriority="47"/>
-    <w:lsdException w:name="List Table 3" w:uiPriority="48"/>
-    <w:lsdException w:name="List Table 4" w:uiPriority="49"/>
-    <w:lsdException w:name="List Table 5 Dark" w:uiPriority="50"/>
-    <w:lsdException w:name="List Table 6 Colorful" w:uiPriority="51"/>
-    <w:lsdException w:name="List Table 7 Colorful" w:uiPriority="52"/>
-    <w:lsdException w:name="List Table 1 Light Accent 1" w:uiPriority="46"/>
-    <w:lsdException w:name="List Table 2 Accent 1" w:uiPriority="47"/>
-    <w:lsdException w:name="List Table 3 Accent 1" w:uiPriority="48"/>
-    <w:lsdException w:name="List Table 4 Accent 1" w:uiPriority="49"/>
-    <w:lsdException w:name="List Table 5 Dark Accent 1" w:uiPriority="50"/>
-    <w:lsdException w:name="List Table 6 Colorful Accent 1" w:uiPriority="51"/>
-    <w:lsdException w:name="List Table 7 Colorful Accent 1" w:uiPriority="52"/>
-    <w:lsdException w:name="List Table 1 Light Accent 2" w:uiPriority="46"/>
-    <w:lsdException w:name="List Table 2 Accent 2" w:uiPriority="47"/>
-    <w:lsdException w:name="List Table 3 Accent 2" w:uiPriority="48"/>
-    <w:lsdException w:name="List Table 4 Accent 2" w:uiPriority="49"/>
-    <w:lsdException w:name="List Table 5 Dark Accent 2" w:uiPriority="50"/>
-    <w:lsdException w:name="List Table 6 Colorful Accent 2" w:uiPriority="51"/>
-    <w:lsdException w:name="List Table 7 Colorful Accent 2" w:uiPriority="52"/>
-    <w:lsdException w:name="List Table 1 Light Accent 3" w:uiPriority="46"/>
-    <w:lsdException w:name="List Table 2 Accent 3" w:uiPriority="47"/>
-    <w:lsdException w:name="List Table 3 Accent 3" w:uiPriority="48"/>
-    <w:lsdException w:name="List Table 4 Accent 3" w:uiPriority="49"/>
-    <w:lsdException w:name="List Table 5 Dark Accent 3" w:uiPriority="50"/>
-    <w:lsdException w:name="List Table 6 Colorful Accent 3" w:uiPriority="51"/>
-    <w:lsdException w:name="List Table 7 Colorful Accent 3" w:uiPriority="52"/>
-    <w:lsdException w:name="List Table 1 Light Accent 4" w:uiPriority="46"/>
-    <w:lsdException w:name="List Table 2 Accent 4" w:uiPriority="47"/>
-    <w:lsdException w:name="List Table 3 Accent 4" w:uiPriority="48"/>
-    <w:lsdException w:name="List Table 4 Accent 4" w:uiPriority="49"/>
-    <w:lsdException w:name="List Table 5 Dark Accent 4" w:uiPriority="50"/>
-    <w:lsdException w:name="List Table 6 Colorful Accent 4" w:uiPriority="51"/>
-    <w:lsdException w:name="List Table 7 Colorful Accent 4" w:uiPriority="52"/>
-    <w:lsdException w:name="List Table 1 Light Accent 5" w:uiPriority="46"/>
-    <w:lsdException w:name="List Table 2 Accent 5" w:uiPriority="47"/>
-    <w:lsdException w:name="List Table 3 Accent 5" w:uiPriority="48"/>
-    <w:lsdException w:name="List Table 4 Accent 5" w:uiPriority="49"/>
-    <w:lsdException w:name="List Table 5 Dark Accent 5" w:uiPriority="50"/>
-    <w:lsdException w:name="List Table 6 Colorful Accent 5" w:uiPriority="51"/>
-    <w:lsdException w:name="List Table 7 Colorful Accent 5" w:uiPriority="52"/>
-    <w:lsdException w:name="List Table 1 Light Accent 6" w:uiPriority="46"/>
-    <w:lsdException w:name="List Table 2 Accent 6" w:uiPriority="47"/>
-    <w:lsdException w:name="List Table 3 Accent 6" w:uiPriority="48"/>
-    <w:lsdException w:name="List Table 4 Accent 6" w:uiPriority="49"/>
-    <w:lsdException w:name="List Table 5 Dark Accent 6" w:uiPriority="50"/>
-    <w:lsdException w:name="List Table 6 Colorful Accent 6" w:uiPriority="51"/>
-    <w:lsdException w:name="List Table 7 Colorful Accent 6" w:uiPriority="52"/>
-    <w:lsdException w:name="Mention" w:semiHidden="1" w:unhideWhenUsed="1"/>
-    <w:lsdException w:name="Smart Hyperlink" w:semiHidden="1" w:unhideWhenUsed="1"/>
-    <w:lsdException w:name="Hashtag" w:semiHidden="1" w:unhideWhenUsed="1"/>
-    <w:lsdException w:name="Unresolved Mention" w:semiHidden="1" w:unhideWhenUsed="1"/>
+  <w:latentStyles w:defLockedState="0" w:defUIPriority="99" w:defSemiHidden="1" w:defUnhideWhenUsed="1" w:defQFormat="0" w:count="267">
+    <w:lsdException w:name="Normal" w:semiHidden="0" w:uiPriority="0" w:unhideWhenUsed="0" w:qFormat="1"/>
+    <w:lsdException w:name="heading 1" w:semiHidden="0" w:uiPriority="9" w:unhideWhenUsed="0" w:qFormat="1"/>
+    <w:lsdException w:name="heading 2" w:uiPriority="9" w:qFormat="1"/>
+    <w:lsdException w:name="heading 3" w:uiPriority="9" w:qFormat="1"/>
+    <w:lsdException w:name="heading 4" w:uiPriority="9" w:qFormat="1"/>
+    <w:lsdException w:name="heading 5" w:uiPriority="9" w:qFormat="1"/>
+    <w:lsdException w:name="heading 6" w:uiPriority="9" w:qFormat="1"/>
+    <w:lsdException w:name="heading 7" w:uiPriority="9" w:qFormat="1"/>
+    <w:lsdException w:name="heading 8" w:uiPriority="9" w:qFormat="1"/>
+    <w:lsdException w:name="heading 9" w:uiPriority="9" w:qFormat="1"/>
+    <w:lsdException w:name="toc 1" w:uiPriority="39"/>
+    <w:lsdException w:name="toc 2" w:uiPriority="39"/>
+    <w:lsdException w:name="toc 3" w:uiPriority="39"/>
+    <w:lsdException w:name="toc 4" w:uiPriority="39"/>
+    <w:lsdException w:name="toc 5" w:uiPriority="39"/>
+    <w:lsdException w:name="toc 6" w:uiPriority="39"/>
+    <w:lsdException w:name="toc 7" w:uiPriority="39"/>
+    <w:lsdException w:name="toc 8" w:uiPriority="39"/>
+    <w:lsdException w:name="toc 9" w:uiPriority="39"/>
+    <w:lsdException w:name="caption" w:uiPriority="35" w:qFormat="1"/>
+    <w:lsdException w:name="Title" w:semiHidden="0" w:uiPriority="10" w:unhideWhenUsed="0" w:qFormat="1"/>
+    <w:lsdException w:name="Default Paragraph Font" w:uiPriority="1"/>
+    <w:lsdException w:name="Subtitle" w:semiHidden="0" w:uiPriority="11" w:unhideWhenUsed="0" w:qFormat="1"/>
+    <w:lsdException w:name="Strong" w:semiHidden="0" w:uiPriority="22" w:unhideWhenUsed="0" w:qFormat="1"/>
+    <w:lsdException w:name="Emphasis" w:semiHidden="0" w:uiPriority="20" w:unhideWhenUsed="0" w:qFormat="1"/>
+    <w:lsdException w:name="Table Grid" w:semiHidden="0" w:uiPriority="39" w:unhideWhenUsed="0"/>
+    <w:lsdException w:name="Placeholder Text" w:unhideWhenUsed="0"/>
+    <w:lsdException w:name="No Spacing" w:semiHidden="0" w:uiPriority="1" w:unhideWhenUsed="0" w:qFormat="1"/>
+    <w:lsdException w:name="Light Shading" w:semiHidden="0" w:uiPriority="60" w:unhideWhenUsed="0"/>
+    <w:lsdException w:name="Light List" w:semiHidden="0" w:uiPriority="61" w:unhideWhenUsed="0"/>
+    <w:lsdException w:name="Light Grid" w:semiHidden="0" w:uiPriority="62" w:unhideWhenUsed="0"/>
+    <w:lsdException w:name="Medium Shading 1" w:semiHidden="0" w:uiPriority="63" w:unhideWhenUsed="0"/>
+    <w:lsdException w:name="Medium Shading 2" w:semiHidden="0" w:uiPriority="64" w:unhideWhenUsed="0"/>
+    <w:lsdException w:name="Medium List 1" w:semiHidden="0" w:uiPriority="65" w:unhideWhenUsed="0"/>
+    <w:lsdException w:name="Medium List 2" w:semiHidden="0" w:uiPriority="66" w:unhideWhenUsed="0"/>
+    <w:lsdException w:name="Medium Grid 1" w:semiHidden="0" w:uiPriority="67" w:unhideWhenUsed="0"/>
+    <w:lsdException w:name="Medium Grid 2" w:semiHidden="0" w:uiPriority="68" w:unhideWhenUsed="0"/>
+    <w:lsdException w:name="Medium Grid 3" w:semiHidden="0" w:uiPriority="69" w:unhideWhenUsed="0"/>
+    <w:lsdException w:name="Dark List" w:semiHidden="0" w:uiPriority="70" w:unhideWhenUsed="0"/>
+    <w:lsdException w:name="Colorful Shading" w:semiHidden="0" w:uiPriority="71" w:unhideWhenUsed="0"/>
+    <w:lsdException w:name="Colorful List" w:semiHidden="0" w:uiPriority="72" w:unhideWhenUsed="0"/>
+    <w:lsdException w:name="Colorful Grid" w:semiHidden="0" w:uiPriority="73" w:unhideWhenUsed="0"/>
+    <w:lsdException w:name="Light Shading Accent 1" w:semiHidden="0" w:uiPriority="60" w:unhideWhenUsed="0"/>
+    <w:lsdException w:name="Light List Accent 1" w:semiHidden="0" w:uiPriority="61" w:unhideWhenUsed="0"/>
+    <w:lsdException w:name="Light Grid Accent 1" w:semiHidden="0" w:uiPriority="62" w:unhideWhenUsed="0"/>
+    <w:lsdException w:name="Medium Shading 1 Accent 1" w:semiHidden="0" w:uiPriority="63" w:unhideWhenUsed="0"/>
+    <w:lsdException w:name="Medium Shading 2 Accent 1" w:semiHidden="0" w:uiPriority="64" w:unhideWhenUsed="0"/>
+    <w:lsdException w:name="Medium List 1 Accent 1" w:semiHidden="0" w:uiPriority="65" w:unhideWhenUsed="0"/>
+    <w:lsdException w:name="Revision" w:unhideWhenUsed="0"/>
+    <w:lsdException w:name="List Paragraph" w:semiHidden="0" w:uiPriority="34" w:unhideWhenUsed="0" w:qFormat="1"/>
+    <w:lsdException w:name="Quote" w:semiHidden="0" w:uiPriority="29" w:unhideWhenUsed="0" w:qFormat="1"/>
+    <w:lsdException w:name="Intense Quote" w:semiHidden="0" w:uiPriority="30" w:unhideWhenUsed="0" w:qFormat="1"/>
+    <w:lsdException w:name="Medium List 2 Accent 1" w:semiHidden="0" w:uiPriority="66" w:unhideWhenUsed="0"/>
+    <w:lsdException w:name="Medium Grid 1 Accent 1" w:semiHidden="0" w:uiPriority="67" w:unhideWhenUsed="0"/>
+    <w:lsdException w:name="Medium Grid 2 Accent 1" w:semiHidden="0" w:uiPriority="68" w:unhideWhenUsed="0"/>
+    <w:lsdException w:name="Medium Grid 3 Accent 1" w:semiHidden="0" w:uiPriority="69" w:unhideWhenUsed="0"/>
+    <w:lsdException w:name="Dark List Accent 1" w:semiHidden="0" w:uiPriority="70" w:unhideWhenUsed="0"/>
+    <w:lsdException w:name="Colorful Shading Accent 1" w:semiHidden="0" w:uiPriority="71" w:unhideWhenUsed="0"/>
+    <w:lsdException w:name="Colorful List Accent 1" w:semiHidden="0" w:uiPriority="72" w:unhideWhenUsed="0"/>
+    <w:lsdException w:name="Colorful Grid Accent 1" w:semiHidden="0" w:uiPriority="73" w:unhideWhenUsed="0"/>
+    <w:lsdException w:name="Light Shading Accent 2" w:semiHidden="0" w:uiPriority="60" w:unhideWhenUsed="0"/>
+    <w:lsdException w:name="Light List Accent 2" w:semiHidden="0" w:uiPriority="61" w:unhideWhenUsed="0"/>
+    <w:lsdException w:name="Light Grid Accent 2" w:semiHidden="0" w:uiPriority="62" w:unhideWhenUsed="0"/>
+    <w:lsdException w:name="Medium Shading 1 Accent 2" w:semiHidden="0" w:uiPriority="63" w:unhideWhenUsed="0"/>
+    <w:lsdException w:name="Medium Shading 2 Accent 2" w:semiHidden="0" w:uiPriority="64" w:unhideWhenUsed="0"/>
+    <w:lsdException w:name="Medium List 1 Accent 2" w:semiHidden="0" w:uiPriority="65" w:unhideWhenUsed="0"/>
+    <w:lsdException w:name="Medium List 2 Accent 2" w:semiHidden="0" w:uiPriority="66" w:unhideWhenUsed="0"/>
+    <w:lsdException w:name="Medium Grid 1 Accent 2" w:semiHidden="0" w:uiPriority="67" w:unhideWhenUsed="0"/>
+    <w:lsdException w:name="Medium Grid 2 Accent 2" w:semiHidden="0" w:uiPriority="68" w:unhideWhenUsed="0"/>
+    <w:lsdException w:name="Medium Grid 3 Accent 2" w:semiHidden="0" w:uiPriority="69" w:unhideWhenUsed="0"/>
+    <w:lsdException w:name="Dark List Accent 2" w:semiHidden="0" w:uiPriority="70" w:unhideWhenUsed="0"/>
+    <w:lsdException w:name="Colorful Shading Accent 2" w:semiHidden="0" w:uiPriority="71" w:unhideWhenUsed="0"/>
+    <w:lsdException w:name="Colorful List Accent 2" w:semiHidden="0" w:uiPriority="72" w:unhideWhenUsed="0"/>
+    <w:lsdException w:name="Colorful Grid Accent 2" w:semiHidden="0" w:uiPriority="73" w:unhideWhenUsed="0"/>
+    <w:lsdException w:name="Light Shading Accent 3" w:semiHidden="0" w:uiPriority="60" w:unhideWhenUsed="0"/>
+    <w:lsdException w:name="Light List Accent 3" w:semiHidden="0" w:uiPriority="61" w:unhideWhenUsed="0"/>
+    <w:lsdException w:name="Light Grid Accent 3" w:semiHidden="0" w:uiPriority="62" w:unhideWhenUsed="0"/>
+    <w:lsdException w:name="Medium Shading 1 Accent 3" w:semiHidden="0" w:uiPriority="63" w:unhideWhenUsed="0"/>
+    <w:lsdException w:name="Medium Shading 2 Accent 3" w:semiHidden="0" w:uiPriority="64" w:unhideWhenUsed="0"/>
+    <w:lsdException w:name="Medium List 1 Accent 3" w:semiHidden="0" w:uiPriority="65" w:unhideWhenUsed="0"/>
+    <w:lsdException w:name="Medium List 2 Accent 3" w:semiHidden="0" w:uiPriority="66" w:unhideWhenUsed="0"/>
+    <w:lsdException w:name="Medium Grid 1 Accent 3" w:semiHidden="0" w:uiPriority="67" w:unhideWhenUsed="0"/>
+    <w:lsdException w:name="Medium Grid 2 Accent 3" w:semiHidden="0" w:uiPriority="68" w:unhideWhenUsed="0"/>
+    <w:lsdException w:name="Medium Grid 3 Accent 3" w:semiHidden="0" w:uiPriority="69" w:unhideWhenUsed="0"/>
+    <w:lsdException w:name="Dark List Accent 3" w:semiHidden="0" w:uiPriority="70" w:unhideWhenUsed="0"/>
+    <w:lsdException w:name="Colorful Shading Accent 3" w:semiHidden="0" w:uiPriority="71" w:unhideWhenUsed="0"/>
+    <w:lsdException w:name="Colorful List Accent 3" w:semiHidden="0" w:uiPriority="72" w:unhideWhenUsed="0"/>
+    <w:lsdException w:name="Colorful Grid Accent 3" w:semiHidden="0" w:uiPriority="73" w:unhideWhenUsed="0"/>
+    <w:lsdException w:name="Light Shading Accent 4" w:semiHidden="0" w:uiPriority="60" w:unhideWhenUsed="0"/>
+    <w:lsdException w:name="Light List Accent 4" w:semiHidden="0" w:uiPriority="61" w:unhideWhenUsed="0"/>
+    <w:lsdException w:name="Light Grid Accent 4" w:semiHidden="0" w:uiPriority="62" w:unhideWhenUsed="0"/>
+    <w:lsdException w:name="Medium Shading 1 Accent 4" w:semiHidden="0" w:uiPriority="63" w:unhideWhenUsed="0"/>
+    <w:lsdException w:name="Medium Shading 2 Accent 4" w:semiHidden="0" w:uiPriority="64" w:unhideWhenUsed="0"/>
+    <w:lsdException w:name="Medium List 1 Accent 4" w:semiHidden="0" w:uiPriority="65" w:unhideWhenUsed="0"/>
+    <w:lsdException w:name="Medium List 2 Accent 4" w:semiHidden="0" w:uiPriority="66" w:unhideWhenUsed="0"/>
+    <w:lsdException w:name="Medium Grid 1 Accent 4" w:semiHidden="0" w:uiPriority="67" w:unhideWhenUsed="0"/>
+    <w:lsdException w:name="Medium Grid 2 Accent 4" w:semiHidden="0" w:uiPriority="68" w:unhideWhenUsed="0"/>
+    <w:lsdException w:name="Medium Grid 3 Accent 4" w:semiHidden="0" w:uiPriority="69" w:unhideWhenUsed="0"/>
+    <w:lsdException w:name="Dark List Accent 4" w:semiHidden="0" w:uiPriority="70" w:unhideWhenUsed="0"/>
+    <w:lsdException w:name="Colorful Shading Accent 4" w:semiHidden="0" w:uiPriority="71" w:unhideWhenUsed="0"/>
+    <w:lsdException w:name="Colorful List Accent 4" w:semiHidden="0" w:uiPriority="72" w:unhideWhenUsed="0"/>
+    <w:lsdException w:name="Colorful Grid Accent 4" w:semiHidden="0" w:uiPriority="73" w:unhideWhenUsed="0"/>
+    <w:lsdException w:name="Light Shading Accent 5" w:semiHidden="0" w:uiPriority="60" w:unhideWhenUsed="0"/>
+    <w:lsdException w:name="Light List Accent 5" w:semiHidden="0" w:uiPriority="61" w:unhideWhenUsed="0"/>
+    <w:lsdException w:name="Light Grid Accent 5" w:semiHidden="0" w:uiPriority="62" w:unhideWhenUsed="0"/>
+    <w:lsdException w:name="Medium Shading 1 Accent 5" w:semiHidden="0" w:uiPriority="63" w:unhideWhenUsed="0"/>
+    <w:lsdException w:name="Medium Shading 2 Accent 5" w:semiHidden="0" w:uiPriority="64" w:unhideWhenUsed="0"/>
+    <w:lsdException w:name="Medium List 1 Accent 5" w:semiHidden="0" w:uiPriority="65" w:unhideWhenUsed="0"/>
+    <w:lsdException w:name="Medium List 2 Accent 5" w:semiHidden="0" w:uiPriority="66" w:unhideWhenUsed="0"/>
+    <w:lsdException w:name="Medium Grid 1 Accent 5" w:semiHidden="0" w:uiPriority="67" w:unhideWhenUsed="0"/>
+    <w:lsdException w:name="Medium Grid 2 Accent 5" w:semiHidden="0" w:uiPriority="68" w:unhideWhenUsed="0"/>
+    <w:lsdException w:name="Medium Grid 3 Accent 5" w:semiHidden="0" w:uiPriority="69" w:unhideWhenUsed="0"/>
+    <w:lsdException w:name="Dark List Accent 5" w:semiHidden="0" w:uiPriority="70" w:unhideWhenUsed="0"/>
+    <w:lsdException w:name="Colorful Shading Accent 5" w:semiHidden="0" w:uiPriority="71" w:unhideWhenUsed="0"/>
+    <w:lsdException w:name="Colorful List Accent 5" w:semiHidden="0" w:uiPriority="72" w:unhideWhenUsed="0"/>
+    <w:lsdException w:name="Colorful Grid Accent 5" w:semiHidden="0" w:uiPriority="73" w:unhideWhenUsed="0"/>
+    <w:lsdException w:name="Light Shading Accent 6" w:semiHidden="0" w:uiPriority="60" w:unhideWhenUsed="0"/>
+    <w:lsdException w:name="Light List Accent 6" w:semiHidden="0" w:uiPriority="61" w:unhideWhenUsed="0"/>
+    <w:lsdException w:name="Light Grid Accent 6" w:semiHidden="0" w:uiPriority="62" w:unhideWhenUsed="0"/>
+    <w:lsdException w:name="Medium Shading 1 Accent 6" w:semiHidden="0" w:uiPriority="63" w:unhideWhenUsed="0"/>
+    <w:lsdException w:name="Medium Shading 2 Accent 6" w:semiHidden="0" w:uiPriority="64" w:unhideWhenUsed="0"/>
+    <w:lsdException w:name="Medium List 1 Accent 6" w:semiHidden="0" w:uiPriority="65" w:unhideWhenUsed="0"/>
+    <w:lsdException w:name="Medium List 2 Accent 6" w:semiHidden="0" w:uiPriority="66" w:unhideWhenUsed="0"/>
+    <w:lsdException w:name="Medium Grid 1 Accent 6" w:semiHidden="0" w:uiPriority="67" w:unhideWhenUsed="0"/>
+    <w:lsdException w:name="Medium Grid 2 Accent 6" w:semiHidden="0" w:uiPriority="68" w:unhideWhenUsed="0"/>
+    <w:lsdException w:name="Medium Grid 3 Accent 6" w:semiHidden="0" w:uiPriority="69" w:unhideWhenUsed="0"/>
+    <w:lsdException w:name="Dark List Accent 6" w:semiHidden="0" w:uiPriority="70" w:unhideWhenUsed="0"/>
+    <w:lsdException w:name="Colorful Shading Accent 6" w:semiHidden="0" w:uiPriority="71" w:unhideWhenUsed="0"/>
+    <w:lsdException w:name="Colorful List Accent 6" w:semiHidden="0" w:uiPriority="72" w:unhideWhenUsed="0"/>
+    <w:lsdException w:name="Colorful Grid Accent 6" w:semiHidden="0" w:uiPriority="73" w:unhideWhenUsed="0"/>
+    <w:lsdException w:name="Subtle Emphasis" w:semiHidden="0" w:uiPriority="19" w:unhideWhenUsed="0" w:qFormat="1"/>
+    <w:lsdException w:name="Intense Emphasis" w:semiHidden="0" w:uiPriority="21" w:unhideWhenUsed="0" w:qFormat="1"/>
+    <w:lsdException w:name="Subtle Reference" w:semiHidden="0" w:uiPriority="31" w:unhideWhenUsed="0" w:qFormat="1"/>
+    <w:lsdException w:name="Intense Reference" w:semiHidden="0" w:uiPriority="32" w:unhideWhenUsed="0" w:qFormat="1"/>
+    <w:lsdException w:name="Book Title" w:semiHidden="0" w:uiPriority="33" w:unhideWhenUsed="0" w:qFormat="1"/>
+    <w:lsdException w:name="Bibliography" w:uiPriority="37"/>
+    <w:lsdException w:name="TOC Heading" w:uiPriority="39" w:qFormat="1"/>
   </w:latentStyles>
   <w:style w:type="paragraph" w:default="1" w:styleId="Normal">
     <w:name w:val="Normal"/>
@@ -3241,6 +3886,7 @@
     <w:uiPriority w:val="99"/>
     <w:semiHidden/>
     <w:unhideWhenUsed/>
+    <w:qFormat/>
     <w:tblPr>
       <w:tblInd w:w="0" w:type="dxa"/>
       <w:tblCellMar>
@@ -3266,6 +3912,7 @@
       <w:spacing w:after="0" w:line="240" w:lineRule="auto"/>
     </w:pPr>
     <w:tblPr>
+      <w:tblInd w:w="0" w:type="dxa"/>
       <w:tblBorders>
         <w:top w:val="single" w:sz="4" w:space="0" w:color="auto"/>
         <w:left w:val="single" w:sz="4" w:space="0" w:color="auto"/>
@@ -3274,6 +3921,12 @@
         <w:insideH w:val="single" w:sz="4" w:space="0" w:color="auto"/>
         <w:insideV w:val="single" w:sz="4" w:space="0" w:color="auto"/>
       </w:tblBorders>
+      <w:tblCellMar>
+        <w:top w:w="0" w:type="dxa"/>
+        <w:left w:w="108" w:type="dxa"/>
+        <w:bottom w:w="0" w:type="dxa"/>
+        <w:right w:w="108" w:type="dxa"/>
+      </w:tblCellMar>
     </w:tblPr>
   </w:style>
   <w:style w:type="paragraph" w:styleId="SemEspaamento">
@@ -3457,7 +4110,7 @@
     </a:clrScheme>
     <a:fontScheme name="Office">
       <a:majorFont>
-        <a:latin typeface="Calibri Light" panose="020F0302020204030204"/>
+        <a:latin typeface="Calibri Light"/>
         <a:ea typeface=""/>
         <a:cs typeface=""/>
         <a:font script="Jpan" typeface="游ゴシック Light"/>
@@ -3492,7 +4145,7 @@
         <a:font script="Geor" typeface="Sylfaen"/>
       </a:majorFont>
       <a:minorFont>
-        <a:latin typeface="Calibri" panose="020F0502020204030204"/>
+        <a:latin typeface="Calibri"/>
         <a:ea typeface=""/>
         <a:cs typeface=""/>
         <a:font script="Jpan" typeface="游明朝"/>
@@ -3669,7 +4322,7 @@
   <a:extraClrSchemeLst/>
   <a:extLst>
     <a:ext uri="{05A4C25C-085E-4340-85A3-A5531E510DB2}">
-      <thm15:themeFamily xmlns:thm15="http://schemas.microsoft.com/office/thememl/2012/main" name="Office Theme" id="{62F939B6-93AF-4DB8-9C6B-D6C7DFDC589F}" vid="{4A3C46E8-61CC-4603-A589-7422A47A8E4A}"/>
+      <thm15:themeFamily xmlns:thm15="http://schemas.microsoft.com/office/thememl/2012/main" xmlns="" name="Office Theme" id="{62F939B6-93AF-4DB8-9C6B-D6C7DFDC589F}" vid="{4A3C46E8-61CC-4603-A589-7422A47A8E4A}"/>
     </a:ext>
   </a:extLst>
 </a:theme>

</xml_diff>

<commit_message>
adicionadas mais três descrições
</commit_message>
<xml_diff>
--- a/2.Análise/2.1.Modelo de Caso de Uso - MCU/Descricao_CasosDeUso.docx
+++ b/2.Análise/2.1.Modelo de Caso de Uso - MCU/Descricao_CasosDeUso.docx
@@ -690,50 +690,43 @@
                 <w:sz w:val="20"/>
                 <w:szCs w:val="20"/>
               </w:rPr>
-              <w:t xml:space="preserve"> caso</w:t>
+              <w:t xml:space="preserve"> </w:t>
             </w:r>
             <w:r>
               <w:rPr>
                 <w:sz w:val="20"/>
                 <w:szCs w:val="20"/>
               </w:rPr>
-              <w:t>s</w:t>
+              <w:t xml:space="preserve">descrições de </w:t>
             </w:r>
             <w:r>
               <w:rPr>
                 <w:sz w:val="20"/>
                 <w:szCs w:val="20"/>
               </w:rPr>
-              <w:t xml:space="preserve"> de uso.</w:t>
-            </w:r>
-          </w:p>
-        </w:tc>
-      </w:tr>
-      <w:tr>
-        <w:tc>
-          <w:tcPr>
-            <w:tcW w:w="1058" w:type="dxa"/>
-          </w:tcPr>
-          <w:p>
-            <w:pPr>
-              <w:spacing w:line="276" w:lineRule="auto"/>
+              <w:t>caso</w:t>
+            </w:r>
+            <w:r>
               <w:rPr>
                 <w:sz w:val="20"/>
                 <w:szCs w:val="20"/>
               </w:rPr>
-            </w:pPr>
+              <w:t>s</w:t>
+            </w:r>
             <w:r>
               <w:rPr>
                 <w:sz w:val="20"/>
                 <w:szCs w:val="20"/>
               </w:rPr>
-              <w:t>05/09/17</w:t>
-            </w:r>
-          </w:p>
-        </w:tc>
-        <w:tc>
-          <w:tcPr>
-            <w:tcW w:w="922" w:type="dxa"/>
+              <w:t xml:space="preserve"> de uso.</w:t>
+            </w:r>
+          </w:p>
+        </w:tc>
+      </w:tr>
+      <w:tr>
+        <w:tc>
+          <w:tcPr>
+            <w:tcW w:w="1058" w:type="dxa"/>
           </w:tcPr>
           <w:p>
             <w:pPr>
@@ -748,13 +741,13 @@
                 <w:sz w:val="20"/>
                 <w:szCs w:val="20"/>
               </w:rPr>
-              <w:t>1.2.1</w:t>
-            </w:r>
-          </w:p>
-        </w:tc>
-        <w:tc>
-          <w:tcPr>
-            <w:tcW w:w="1701" w:type="dxa"/>
+              <w:t>05/09/17</w:t>
+            </w:r>
+          </w:p>
+        </w:tc>
+        <w:tc>
+          <w:tcPr>
+            <w:tcW w:w="922" w:type="dxa"/>
           </w:tcPr>
           <w:p>
             <w:pPr>
@@ -769,13 +762,13 @@
                 <w:sz w:val="20"/>
                 <w:szCs w:val="20"/>
               </w:rPr>
-              <w:t>Sofia Moraes</w:t>
-            </w:r>
-          </w:p>
-        </w:tc>
-        <w:tc>
-          <w:tcPr>
-            <w:tcW w:w="5812" w:type="dxa"/>
+              <w:t>1.2.1</w:t>
+            </w:r>
+          </w:p>
+        </w:tc>
+        <w:tc>
+          <w:tcPr>
+            <w:tcW w:w="1701" w:type="dxa"/>
           </w:tcPr>
           <w:p>
             <w:pPr>
@@ -790,7 +783,121 @@
                 <w:sz w:val="20"/>
                 <w:szCs w:val="20"/>
               </w:rPr>
+              <w:t>Sofia Moraes</w:t>
+            </w:r>
+          </w:p>
+        </w:tc>
+        <w:tc>
+          <w:tcPr>
+            <w:tcW w:w="5812" w:type="dxa"/>
+          </w:tcPr>
+          <w:p>
+            <w:pPr>
+              <w:spacing w:line="276" w:lineRule="auto"/>
+              <w:rPr>
+                <w:sz w:val="20"/>
+                <w:szCs w:val="20"/>
+              </w:rPr>
+            </w:pPr>
+            <w:r>
+              <w:rPr>
+                <w:sz w:val="20"/>
+                <w:szCs w:val="20"/>
+              </w:rPr>
               <w:t>Pequena adição</w:t>
+            </w:r>
+            <w:r>
+              <w:rPr>
+                <w:sz w:val="20"/>
+                <w:szCs w:val="20"/>
+              </w:rPr>
+              <w:t>.</w:t>
+            </w:r>
+          </w:p>
+        </w:tc>
+      </w:tr>
+      <w:tr>
+        <w:tc>
+          <w:tcPr>
+            <w:tcW w:w="1058" w:type="dxa"/>
+          </w:tcPr>
+          <w:p>
+            <w:pPr>
+              <w:spacing w:line="276" w:lineRule="auto"/>
+              <w:rPr>
+                <w:sz w:val="20"/>
+                <w:szCs w:val="20"/>
+              </w:rPr>
+            </w:pPr>
+            <w:r>
+              <w:rPr>
+                <w:sz w:val="20"/>
+                <w:szCs w:val="20"/>
+              </w:rPr>
+              <w:t>05/09/17</w:t>
+            </w:r>
+          </w:p>
+        </w:tc>
+        <w:tc>
+          <w:tcPr>
+            <w:tcW w:w="922" w:type="dxa"/>
+          </w:tcPr>
+          <w:p>
+            <w:pPr>
+              <w:spacing w:line="276" w:lineRule="auto"/>
+              <w:rPr>
+                <w:sz w:val="20"/>
+                <w:szCs w:val="20"/>
+              </w:rPr>
+            </w:pPr>
+            <w:r>
+              <w:rPr>
+                <w:sz w:val="20"/>
+                <w:szCs w:val="20"/>
+              </w:rPr>
+              <w:t>1.3</w:t>
+            </w:r>
+          </w:p>
+        </w:tc>
+        <w:tc>
+          <w:tcPr>
+            <w:tcW w:w="1701" w:type="dxa"/>
+          </w:tcPr>
+          <w:p>
+            <w:pPr>
+              <w:spacing w:line="276" w:lineRule="auto"/>
+              <w:rPr>
+                <w:sz w:val="20"/>
+                <w:szCs w:val="20"/>
+              </w:rPr>
+            </w:pPr>
+            <w:r>
+              <w:rPr>
+                <w:sz w:val="20"/>
+                <w:szCs w:val="20"/>
+              </w:rPr>
+              <w:t>Sofia Moraes</w:t>
+            </w:r>
+          </w:p>
+        </w:tc>
+        <w:tc>
+          <w:tcPr>
+            <w:tcW w:w="5812" w:type="dxa"/>
+          </w:tcPr>
+          <w:p>
+            <w:pPr>
+              <w:spacing w:line="276" w:lineRule="auto"/>
+              <w:rPr>
+                <w:sz w:val="20"/>
+                <w:szCs w:val="20"/>
+              </w:rPr>
+            </w:pPr>
+            <w:r>
+              <w:rPr>
+                <w:sz w:val="20"/>
+                <w:szCs w:val="20"/>
+              </w:rPr>
+              <w:t>Feito mais três descrições de casos de uso.</w:t>
             </w:r>
           </w:p>
         </w:tc>
@@ -811,8 +918,6 @@
         </w:rPr>
         <w:br/>
       </w:r>
-      <w:bookmarkStart w:id="1" w:name="_GoBack"/>
-      <w:bookmarkEnd w:id="1"/>
     </w:p>
     <w:p>
       <w:pPr>
@@ -1883,7 +1988,7 @@
             <w:pPr>
               <w:jc w:val="center"/>
             </w:pPr>
-            <w:bookmarkStart w:id="2" w:name="_Hlk491985443"/>
+            <w:bookmarkStart w:id="1" w:name="_Hlk491985443"/>
             <w:r>
               <w:rPr>
                 <w:b/>
@@ -1896,7 +2001,7 @@
           </w:p>
         </w:tc>
       </w:tr>
-      <w:bookmarkEnd w:id="2"/>
+      <w:bookmarkEnd w:id="1"/>
       <w:tr>
         <w:trPr>
           <w:trHeight w:val="1171"/>
@@ -2381,16 +2486,16 @@
                 <w:numId w:val="11"/>
               </w:numPr>
             </w:pPr>
-            <w:commentRangeStart w:id="3"/>
+            <w:commentRangeStart w:id="2"/>
             <w:r>
               <w:t>Gestor seleciona um funcionário para visualizar individualmente</w:t>
             </w:r>
-            <w:commentRangeEnd w:id="3"/>
+            <w:commentRangeEnd w:id="2"/>
             <w:r>
               <w:rPr>
                 <w:rStyle w:val="Refdecomentrio"/>
               </w:rPr>
-              <w:commentReference w:id="3"/>
+              <w:commentReference w:id="2"/>
             </w:r>
           </w:p>
           <w:p>
@@ -2575,7 +2680,7 @@
                 <w:b/>
               </w:rPr>
             </w:pPr>
-            <w:bookmarkStart w:id="4" w:name="_Hlk492381736"/>
+            <w:bookmarkStart w:id="3" w:name="_Hlk492381736"/>
             <w:r>
               <w:rPr>
                 <w:b/>
@@ -2956,16 +3061,16 @@
                 <w:numId w:val="14"/>
               </w:numPr>
             </w:pPr>
-            <w:commentRangeStart w:id="5"/>
+            <w:commentRangeStart w:id="4"/>
             <w:r>
               <w:t>Gestor seleciona um produto para visualizar individualmente</w:t>
             </w:r>
-            <w:commentRangeEnd w:id="5"/>
+            <w:commentRangeEnd w:id="4"/>
             <w:r>
               <w:rPr>
                 <w:rStyle w:val="Refdecomentrio"/>
               </w:rPr>
-              <w:commentReference w:id="5"/>
+              <w:commentReference w:id="4"/>
             </w:r>
           </w:p>
           <w:p>
@@ -3101,7 +3206,7 @@
           </w:p>
         </w:tc>
       </w:tr>
-      <w:bookmarkEnd w:id="4"/>
+      <w:bookmarkEnd w:id="3"/>
     </w:tbl>
     <w:p/>
     <w:p>
@@ -4058,6 +4163,1129 @@
         </w:rPr>
       </w:pPr>
     </w:p>
+    <w:tbl>
+      <w:tblPr>
+        <w:tblStyle w:val="Tabelacomgrade"/>
+        <w:tblW w:w="0" w:type="auto"/>
+        <w:tblLook w:val="04A0" w:firstRow="1" w:lastRow="0" w:firstColumn="1" w:lastColumn="0" w:noHBand="0" w:noVBand="1"/>
+      </w:tblPr>
+      <w:tblGrid>
+        <w:gridCol w:w="2407"/>
+        <w:gridCol w:w="2407"/>
+        <w:gridCol w:w="4814"/>
+      </w:tblGrid>
+      <w:tr>
+        <w:trPr>
+          <w:trHeight w:val="500"/>
+        </w:trPr>
+        <w:tc>
+          <w:tcPr>
+            <w:tcW w:w="2407" w:type="dxa"/>
+            <w:vAlign w:val="center"/>
+          </w:tcPr>
+          <w:p>
+            <w:pPr>
+              <w:jc w:val="center"/>
+              <w:rPr>
+                <w:b/>
+              </w:rPr>
+            </w:pPr>
+            <w:commentRangeStart w:id="5"/>
+            <w:r>
+              <w:rPr>
+                <w:b/>
+              </w:rPr>
+              <w:t>CDU06</w:t>
+            </w:r>
+            <w:commentRangeEnd w:id="5"/>
+            <w:r>
+              <w:rPr>
+                <w:rStyle w:val="Refdecomentrio"/>
+              </w:rPr>
+              <w:commentReference w:id="5"/>
+            </w:r>
+          </w:p>
+        </w:tc>
+        <w:tc>
+          <w:tcPr>
+            <w:tcW w:w="7221" w:type="dxa"/>
+            <w:gridSpan w:val="2"/>
+            <w:vAlign w:val="center"/>
+          </w:tcPr>
+          <w:p>
+            <w:pPr>
+              <w:rPr>
+                <w:b/>
+              </w:rPr>
+            </w:pPr>
+            <w:r>
+              <w:rPr>
+                <w:b/>
+              </w:rPr>
+              <w:t xml:space="preserve">Nome: </w:t>
+            </w:r>
+            <w:commentRangeStart w:id="6"/>
+            <w:r>
+              <w:t>Ver apenas produtos com quantidade baixa</w:t>
+            </w:r>
+            <w:commentRangeEnd w:id="6"/>
+            <w:r>
+              <w:rPr>
+                <w:rStyle w:val="Refdecomentrio"/>
+              </w:rPr>
+              <w:commentReference w:id="6"/>
+            </w:r>
+          </w:p>
+        </w:tc>
+      </w:tr>
+      <w:tr>
+        <w:trPr>
+          <w:trHeight w:val="549"/>
+        </w:trPr>
+        <w:tc>
+          <w:tcPr>
+            <w:tcW w:w="9628" w:type="dxa"/>
+            <w:gridSpan w:val="3"/>
+          </w:tcPr>
+          <w:p>
+            <w:r>
+              <w:rPr>
+                <w:b/>
+              </w:rPr>
+              <w:t>Atores:</w:t>
+            </w:r>
+            <w:r>
+              <w:t xml:space="preserve"> Operador ou Gestor</w:t>
+            </w:r>
+          </w:p>
+        </w:tc>
+      </w:tr>
+      <w:tr>
+        <w:tc>
+          <w:tcPr>
+            <w:tcW w:w="9628" w:type="dxa"/>
+            <w:gridSpan w:val="3"/>
+          </w:tcPr>
+          <w:p>
+            <w:r>
+              <w:rPr>
+                <w:b/>
+              </w:rPr>
+              <w:t>Descrição</w:t>
+            </w:r>
+            <w:r>
+              <w:t>: Esse caso de uso descreve o acesso pelo funcionário à função de listar os produtos, de modo a encontrar produtos que estejam com quantidade abaixo da recomendada em estoque.</w:t>
+            </w:r>
+          </w:p>
+        </w:tc>
+      </w:tr>
+      <w:tr>
+        <w:trPr>
+          <w:trHeight w:val="806"/>
+        </w:trPr>
+        <w:tc>
+          <w:tcPr>
+            <w:tcW w:w="4814" w:type="dxa"/>
+            <w:gridSpan w:val="2"/>
+          </w:tcPr>
+          <w:p>
+            <w:r>
+              <w:rPr>
+                <w:b/>
+              </w:rPr>
+              <w:t>Pré-condição:</w:t>
+            </w:r>
+            <w:r>
+              <w:t xml:space="preserve"> o funcionário deve ter efetuado </w:t>
+            </w:r>
+            <w:r>
+              <w:rPr>
+                <w:i/>
+              </w:rPr>
+              <w:t>login</w:t>
+            </w:r>
+            <w:r>
+              <w:t xml:space="preserve"> com sucesso no sistema.</w:t>
+            </w:r>
+          </w:p>
+        </w:tc>
+        <w:tc>
+          <w:tcPr>
+            <w:tcW w:w="4814" w:type="dxa"/>
+          </w:tcPr>
+          <w:p>
+            <w:r>
+              <w:rPr>
+                <w:b/>
+              </w:rPr>
+              <w:t xml:space="preserve">Pós-condição: </w:t>
+            </w:r>
+            <w:r>
+              <w:t>não há.</w:t>
+            </w:r>
+          </w:p>
+        </w:tc>
+      </w:tr>
+      <w:tr>
+        <w:tc>
+          <w:tcPr>
+            <w:tcW w:w="9628" w:type="dxa"/>
+            <w:gridSpan w:val="3"/>
+            <w:shd w:val="clear" w:color="auto" w:fill="F2F2F2" w:themeFill="background1" w:themeFillShade="F2"/>
+          </w:tcPr>
+          <w:p>
+            <w:pPr>
+              <w:jc w:val="center"/>
+              <w:rPr>
+                <w:b/>
+              </w:rPr>
+            </w:pPr>
+            <w:r>
+              <w:rPr>
+                <w:b/>
+              </w:rPr>
+              <w:t>Fluxo principal</w:t>
+            </w:r>
+          </w:p>
+        </w:tc>
+      </w:tr>
+      <w:tr>
+        <w:trPr>
+          <w:trHeight w:val="1181"/>
+        </w:trPr>
+        <w:tc>
+          <w:tcPr>
+            <w:tcW w:w="9628" w:type="dxa"/>
+            <w:gridSpan w:val="3"/>
+          </w:tcPr>
+          <w:p>
+            <w:pPr>
+              <w:pStyle w:val="PargrafodaLista"/>
+              <w:numPr>
+                <w:ilvl w:val="0"/>
+                <w:numId w:val="18"/>
+              </w:numPr>
+            </w:pPr>
+            <w:r>
+              <w:t>Funcionário escolhe a opção de “Listar Produtos”</w:t>
+            </w:r>
+          </w:p>
+          <w:p>
+            <w:pPr>
+              <w:pStyle w:val="PargrafodaLista"/>
+              <w:numPr>
+                <w:ilvl w:val="0"/>
+                <w:numId w:val="18"/>
+              </w:numPr>
+            </w:pPr>
+            <w:r>
+              <w:t xml:space="preserve">Funcionário escolhe a opção “Ver apenas produtos </w:t>
+            </w:r>
+            <w:r>
+              <w:t>com quantidade baixa</w:t>
+            </w:r>
+            <w:r>
+              <w:t>”</w:t>
+            </w:r>
+          </w:p>
+          <w:p>
+            <w:pPr>
+              <w:pStyle w:val="PargrafodaLista"/>
+              <w:numPr>
+                <w:ilvl w:val="0"/>
+                <w:numId w:val="18"/>
+              </w:numPr>
+            </w:pPr>
+            <w:r>
+              <w:t>Sistema exibe a mensagem “Informe o fornecedor”</w:t>
+            </w:r>
+          </w:p>
+          <w:p>
+            <w:pPr>
+              <w:pStyle w:val="PargrafodaLista"/>
+              <w:numPr>
+                <w:ilvl w:val="0"/>
+                <w:numId w:val="18"/>
+              </w:numPr>
+            </w:pPr>
+            <w:r>
+              <w:t>Funcionário insere o fornecedor</w:t>
+            </w:r>
+          </w:p>
+          <w:p>
+            <w:pPr>
+              <w:pStyle w:val="PargrafodaLista"/>
+              <w:numPr>
+                <w:ilvl w:val="0"/>
+                <w:numId w:val="18"/>
+              </w:numPr>
+            </w:pPr>
+            <w:r>
+              <w:t>Sistema exibe a lista contendo todos os produtos cadastrados provenientes do fornecedor em questão</w:t>
+            </w:r>
+            <w:r>
+              <w:br/>
+            </w:r>
+          </w:p>
+        </w:tc>
+      </w:tr>
+      <w:tr>
+        <w:tc>
+          <w:tcPr>
+            <w:tcW w:w="9628" w:type="dxa"/>
+            <w:gridSpan w:val="3"/>
+            <w:shd w:val="clear" w:color="auto" w:fill="F2F2F2" w:themeFill="background1" w:themeFillShade="F2"/>
+          </w:tcPr>
+          <w:p>
+            <w:pPr>
+              <w:jc w:val="center"/>
+            </w:pPr>
+            <w:r>
+              <w:rPr>
+                <w:b/>
+              </w:rPr>
+              <w:t xml:space="preserve">Fluxo alternativo: </w:t>
+            </w:r>
+            <w:r>
+              <w:t>Não há</w:t>
+            </w:r>
+            <w:r>
+              <w:t xml:space="preserve"> produtos em quantidade baixa</w:t>
+            </w:r>
+          </w:p>
+        </w:tc>
+      </w:tr>
+      <w:tr>
+        <w:trPr>
+          <w:trHeight w:val="708"/>
+        </w:trPr>
+        <w:tc>
+          <w:tcPr>
+            <w:tcW w:w="9628" w:type="dxa"/>
+            <w:gridSpan w:val="3"/>
+          </w:tcPr>
+          <w:p>
+            <w:pPr>
+              <w:pStyle w:val="PargrafodaLista"/>
+              <w:numPr>
+                <w:ilvl w:val="0"/>
+                <w:numId w:val="18"/>
+              </w:numPr>
+            </w:pPr>
+            <w:r>
+              <w:t>Sistema exibe a mensagem “Não há produtos em quantidade baixa no estoque”</w:t>
+            </w:r>
+          </w:p>
+          <w:p>
+            <w:pPr>
+              <w:pStyle w:val="PargrafodaLista"/>
+              <w:numPr>
+                <w:ilvl w:val="0"/>
+                <w:numId w:val="18"/>
+              </w:numPr>
+            </w:pPr>
+            <w:r>
+              <w:t>Retorna ao passo 1 do fluxo principal</w:t>
+            </w:r>
+          </w:p>
+          <w:p>
+            <w:pPr>
+              <w:pStyle w:val="PargrafodaLista"/>
+            </w:pPr>
+          </w:p>
+        </w:tc>
+      </w:tr>
+    </w:tbl>
+    <w:p/>
+    <w:p/>
+    <w:tbl>
+      <w:tblPr>
+        <w:tblStyle w:val="Tabelacomgrade"/>
+        <w:tblW w:w="0" w:type="auto"/>
+        <w:tblLook w:val="04A0" w:firstRow="1" w:lastRow="0" w:firstColumn="1" w:lastColumn="0" w:noHBand="0" w:noVBand="1"/>
+      </w:tblPr>
+      <w:tblGrid>
+        <w:gridCol w:w="2407"/>
+        <w:gridCol w:w="2407"/>
+        <w:gridCol w:w="4814"/>
+      </w:tblGrid>
+      <w:tr>
+        <w:trPr>
+          <w:trHeight w:val="500"/>
+        </w:trPr>
+        <w:tc>
+          <w:tcPr>
+            <w:tcW w:w="2407" w:type="dxa"/>
+            <w:vAlign w:val="center"/>
+          </w:tcPr>
+          <w:p>
+            <w:pPr>
+              <w:jc w:val="center"/>
+              <w:rPr>
+                <w:b/>
+              </w:rPr>
+            </w:pPr>
+            <w:r>
+              <w:rPr>
+                <w:b/>
+              </w:rPr>
+              <w:t>CDU08</w:t>
+            </w:r>
+          </w:p>
+        </w:tc>
+        <w:tc>
+          <w:tcPr>
+            <w:tcW w:w="7221" w:type="dxa"/>
+            <w:gridSpan w:val="2"/>
+            <w:vAlign w:val="center"/>
+          </w:tcPr>
+          <w:p>
+            <w:pPr>
+              <w:rPr>
+                <w:b/>
+              </w:rPr>
+            </w:pPr>
+            <w:r>
+              <w:rPr>
+                <w:b/>
+              </w:rPr>
+              <w:t xml:space="preserve">Nome: </w:t>
+            </w:r>
+            <w:r>
+              <w:t>Gerenciar categorias (CRUD)</w:t>
+            </w:r>
+          </w:p>
+        </w:tc>
+      </w:tr>
+      <w:tr>
+        <w:trPr>
+          <w:trHeight w:val="549"/>
+        </w:trPr>
+        <w:tc>
+          <w:tcPr>
+            <w:tcW w:w="9628" w:type="dxa"/>
+            <w:gridSpan w:val="3"/>
+          </w:tcPr>
+          <w:p>
+            <w:r>
+              <w:rPr>
+                <w:b/>
+              </w:rPr>
+              <w:t>Atores:</w:t>
+            </w:r>
+            <w:r>
+              <w:t xml:space="preserve"> Gestor</w:t>
+            </w:r>
+          </w:p>
+        </w:tc>
+      </w:tr>
+      <w:tr>
+        <w:tc>
+          <w:tcPr>
+            <w:tcW w:w="9628" w:type="dxa"/>
+            <w:gridSpan w:val="3"/>
+          </w:tcPr>
+          <w:p>
+            <w:r>
+              <w:rPr>
+                <w:b/>
+              </w:rPr>
+              <w:t>Descrição</w:t>
+            </w:r>
+            <w:r>
+              <w:t xml:space="preserve">: Esse caso de uso descreve as funcionalidades do sistema a serem acessadas por um Gestor no </w:t>
+            </w:r>
+            <w:r>
+              <w:lastRenderedPageBreak/>
+              <w:t>que tange a gerenciar categorias.</w:t>
+            </w:r>
+          </w:p>
+        </w:tc>
+      </w:tr>
+      <w:tr>
+        <w:trPr>
+          <w:trHeight w:val="806"/>
+        </w:trPr>
+        <w:tc>
+          <w:tcPr>
+            <w:tcW w:w="4814" w:type="dxa"/>
+            <w:gridSpan w:val="2"/>
+          </w:tcPr>
+          <w:p>
+            <w:r>
+              <w:rPr>
+                <w:b/>
+              </w:rPr>
+              <w:lastRenderedPageBreak/>
+              <w:t>Pré-condição:</w:t>
+            </w:r>
+            <w:r>
+              <w:t xml:space="preserve"> o Gestor deve ter efetuado </w:t>
+            </w:r>
+            <w:r>
+              <w:rPr>
+                <w:i/>
+              </w:rPr>
+              <w:t>login</w:t>
+            </w:r>
+            <w:r>
+              <w:t xml:space="preserve"> com sucesso no sistema. </w:t>
+            </w:r>
+          </w:p>
+        </w:tc>
+        <w:tc>
+          <w:tcPr>
+            <w:tcW w:w="4814" w:type="dxa"/>
+          </w:tcPr>
+          <w:p>
+            <w:r>
+              <w:rPr>
+                <w:b/>
+              </w:rPr>
+              <w:t xml:space="preserve">Pós-condição: </w:t>
+            </w:r>
+          </w:p>
+          <w:p>
+            <w:r>
+              <w:rPr>
+                <w:i/>
+              </w:rPr>
+              <w:t>2.1.</w:t>
+            </w:r>
+            <w:r>
+              <w:rPr>
+                <w:b/>
+              </w:rPr>
+              <w:t xml:space="preserve"> </w:t>
+            </w:r>
+            <w:r>
+              <w:t xml:space="preserve"> Um novo produto é adicionado ao banco de dados.</w:t>
+            </w:r>
+          </w:p>
+          <w:p>
+            <w:r>
+              <w:rPr>
+                <w:i/>
+              </w:rPr>
+              <w:t>2.2.</w:t>
+            </w:r>
+            <w:r>
+              <w:rPr>
+                <w:b/>
+              </w:rPr>
+              <w:t xml:space="preserve"> </w:t>
+            </w:r>
+            <w:r>
+              <w:t>Não há.</w:t>
+            </w:r>
+          </w:p>
+          <w:p>
+            <w:r>
+              <w:rPr>
+                <w:i/>
+              </w:rPr>
+              <w:t>2.3.</w:t>
+            </w:r>
+            <w:r>
+              <w:rPr>
+                <w:b/>
+              </w:rPr>
+              <w:t xml:space="preserve"> </w:t>
+            </w:r>
+            <w:r>
+              <w:t>As alterações devem ser atualizadas no banco de dados.</w:t>
+            </w:r>
+          </w:p>
+          <w:p>
+            <w:r>
+              <w:rPr>
+                <w:i/>
+              </w:rPr>
+              <w:t>2.4.</w:t>
+            </w:r>
+            <w:r>
+              <w:rPr>
+                <w:b/>
+              </w:rPr>
+              <w:t xml:space="preserve"> </w:t>
+            </w:r>
+            <w:r>
+              <w:t>As alterações devem ser atualizadas no banco de dados.</w:t>
+            </w:r>
+          </w:p>
+          <w:p/>
+        </w:tc>
+      </w:tr>
+      <w:tr>
+        <w:tc>
+          <w:tcPr>
+            <w:tcW w:w="9628" w:type="dxa"/>
+            <w:gridSpan w:val="3"/>
+            <w:shd w:val="clear" w:color="auto" w:fill="F2F2F2" w:themeFill="background1" w:themeFillShade="F2"/>
+          </w:tcPr>
+          <w:p>
+            <w:pPr>
+              <w:jc w:val="center"/>
+              <w:rPr>
+                <w:b/>
+              </w:rPr>
+            </w:pPr>
+            <w:r>
+              <w:rPr>
+                <w:b/>
+              </w:rPr>
+              <w:t>Fluxo principal</w:t>
+            </w:r>
+          </w:p>
+        </w:tc>
+      </w:tr>
+      <w:tr>
+        <w:trPr>
+          <w:trHeight w:val="1181"/>
+        </w:trPr>
+        <w:tc>
+          <w:tcPr>
+            <w:tcW w:w="9628" w:type="dxa"/>
+            <w:gridSpan w:val="3"/>
+          </w:tcPr>
+          <w:p>
+            <w:pPr>
+              <w:pStyle w:val="PargrafodaLista"/>
+              <w:numPr>
+                <w:ilvl w:val="0"/>
+                <w:numId w:val="14"/>
+              </w:numPr>
+            </w:pPr>
+            <w:r>
+              <w:t>Gestor escolhe a opção “Gerenciar Categorias”</w:t>
+            </w:r>
+          </w:p>
+          <w:p>
+            <w:pPr>
+              <w:pStyle w:val="PargrafodaLista"/>
+              <w:numPr>
+                <w:ilvl w:val="0"/>
+                <w:numId w:val="14"/>
+              </w:numPr>
+            </w:pPr>
+            <w:r>
+              <w:t xml:space="preserve">O sistema exibe uma tela contendo opções “Cadastrar Categoria”, “Listar Categorias, “Atualizar Dados de Categoria”, “Remover Categoria” </w:t>
+            </w:r>
+            <w:r>
+              <w:br/>
+            </w:r>
+          </w:p>
+        </w:tc>
+      </w:tr>
+      <w:tr>
+        <w:tc>
+          <w:tcPr>
+            <w:tcW w:w="9628" w:type="dxa"/>
+            <w:gridSpan w:val="3"/>
+            <w:shd w:val="clear" w:color="auto" w:fill="F2F2F2" w:themeFill="background1" w:themeFillShade="F2"/>
+          </w:tcPr>
+          <w:p>
+            <w:pPr>
+              <w:jc w:val="center"/>
+            </w:pPr>
+            <w:r>
+              <w:rPr>
+                <w:b/>
+              </w:rPr>
+              <w:t xml:space="preserve">Fluxo alternativo: </w:t>
+            </w:r>
+            <w:r>
+              <w:t>Diferentes funções do CRUD</w:t>
+            </w:r>
+          </w:p>
+        </w:tc>
+      </w:tr>
+      <w:tr>
+        <w:trPr>
+          <w:trHeight w:val="1171"/>
+        </w:trPr>
+        <w:tc>
+          <w:tcPr>
+            <w:tcW w:w="9628" w:type="dxa"/>
+            <w:gridSpan w:val="3"/>
+          </w:tcPr>
+          <w:p>
+            <w:pPr>
+              <w:pStyle w:val="PargrafodaLista"/>
+              <w:numPr>
+                <w:ilvl w:val="1"/>
+                <w:numId w:val="14"/>
+              </w:numPr>
+            </w:pPr>
+            <w:r>
+              <w:t>Gestor escolhe a opção “Cadastrar Categoria”</w:t>
+            </w:r>
+          </w:p>
+          <w:p>
+            <w:pPr>
+              <w:pStyle w:val="PargrafodaLista"/>
+              <w:numPr>
+                <w:ilvl w:val="2"/>
+                <w:numId w:val="14"/>
+              </w:numPr>
+            </w:pPr>
+            <w:r>
+              <w:t>Sistema exibe a interface de cadastro</w:t>
+            </w:r>
+          </w:p>
+          <w:p>
+            <w:pPr>
+              <w:pStyle w:val="PargrafodaLista"/>
+              <w:numPr>
+                <w:ilvl w:val="2"/>
+                <w:numId w:val="14"/>
+              </w:numPr>
+            </w:pPr>
+            <w:r>
+              <w:t>Gestor preenche dados da nova categoria</w:t>
+            </w:r>
+          </w:p>
+          <w:p>
+            <w:pPr>
+              <w:pStyle w:val="PargrafodaLista"/>
+              <w:numPr>
+                <w:ilvl w:val="2"/>
+                <w:numId w:val="14"/>
+              </w:numPr>
+            </w:pPr>
+            <w:r>
+              <w:t>Sistema exibe a mensagem “Nova Categoria Cadastrada”</w:t>
+            </w:r>
+          </w:p>
+          <w:p>
+            <w:pPr>
+              <w:pStyle w:val="PargrafodaLista"/>
+              <w:numPr>
+                <w:ilvl w:val="1"/>
+                <w:numId w:val="14"/>
+              </w:numPr>
+            </w:pPr>
+            <w:r>
+              <w:t>Gestor escolhe a opção “Listar Categorias”</w:t>
+            </w:r>
+          </w:p>
+          <w:p>
+            <w:pPr>
+              <w:pStyle w:val="PargrafodaLista"/>
+              <w:numPr>
+                <w:ilvl w:val="2"/>
+                <w:numId w:val="14"/>
+              </w:numPr>
+            </w:pPr>
+            <w:r>
+              <w:t>Sistema exibe a lista de categorias existentes</w:t>
+            </w:r>
+          </w:p>
+          <w:p>
+            <w:pPr>
+              <w:pStyle w:val="PargrafodaLista"/>
+              <w:numPr>
+                <w:ilvl w:val="2"/>
+                <w:numId w:val="14"/>
+              </w:numPr>
+            </w:pPr>
+            <w:r>
+              <w:t>Gestor seleciona uma categoria para visualizar individualmente</w:t>
+            </w:r>
+          </w:p>
+          <w:p>
+            <w:pPr>
+              <w:pStyle w:val="PargrafodaLista"/>
+              <w:numPr>
+                <w:ilvl w:val="1"/>
+                <w:numId w:val="14"/>
+              </w:numPr>
+            </w:pPr>
+            <w:r>
+              <w:t>Gestor escolhe a função “Atualizar Dados de Categoria”</w:t>
+            </w:r>
+          </w:p>
+          <w:p>
+            <w:pPr>
+              <w:pStyle w:val="PargrafodaLista"/>
+              <w:numPr>
+                <w:ilvl w:val="2"/>
+                <w:numId w:val="14"/>
+              </w:numPr>
+            </w:pPr>
+            <w:r>
+              <w:t>Sistema exibe a lista de categorias existentes</w:t>
+            </w:r>
+          </w:p>
+          <w:p>
+            <w:pPr>
+              <w:pStyle w:val="PargrafodaLista"/>
+              <w:numPr>
+                <w:ilvl w:val="2"/>
+                <w:numId w:val="14"/>
+              </w:numPr>
+            </w:pPr>
+            <w:r>
+              <w:t>Gestor escolhe a categoria a ter os dados alterados</w:t>
+            </w:r>
+          </w:p>
+          <w:p>
+            <w:pPr>
+              <w:pStyle w:val="PargrafodaLista"/>
+              <w:numPr>
+                <w:ilvl w:val="2"/>
+                <w:numId w:val="14"/>
+              </w:numPr>
+            </w:pPr>
+            <w:r>
+              <w:t>Sistema exibe os dados da categoria</w:t>
+            </w:r>
+          </w:p>
+          <w:p>
+            <w:pPr>
+              <w:pStyle w:val="PargrafodaLista"/>
+              <w:numPr>
+                <w:ilvl w:val="2"/>
+                <w:numId w:val="14"/>
+              </w:numPr>
+            </w:pPr>
+            <w:r>
+              <w:t>Gestor escolhe os dados a serem editados</w:t>
+            </w:r>
+          </w:p>
+          <w:p>
+            <w:pPr>
+              <w:pStyle w:val="PargrafodaLista"/>
+              <w:numPr>
+                <w:ilvl w:val="2"/>
+                <w:numId w:val="14"/>
+              </w:numPr>
+            </w:pPr>
+            <w:r>
+              <w:t>Gestor salva as alterações</w:t>
+            </w:r>
+          </w:p>
+          <w:p>
+            <w:pPr>
+              <w:pStyle w:val="PargrafodaLista"/>
+              <w:numPr>
+                <w:ilvl w:val="1"/>
+                <w:numId w:val="14"/>
+              </w:numPr>
+            </w:pPr>
+            <w:r>
+              <w:t>Gestor escolhe a opção “Remover Categoria”</w:t>
+            </w:r>
+          </w:p>
+          <w:p>
+            <w:pPr>
+              <w:pStyle w:val="PargrafodaLista"/>
+              <w:numPr>
+                <w:ilvl w:val="2"/>
+                <w:numId w:val="14"/>
+              </w:numPr>
+            </w:pPr>
+            <w:r>
+              <w:t>Sistema exibe a lista de produtos existentes</w:t>
+            </w:r>
+          </w:p>
+          <w:p>
+            <w:pPr>
+              <w:pStyle w:val="PargrafodaLista"/>
+              <w:numPr>
+                <w:ilvl w:val="2"/>
+                <w:numId w:val="14"/>
+              </w:numPr>
+            </w:pPr>
+            <w:r>
+              <w:t>Gestor escolhe a categoria a ser removida</w:t>
+            </w:r>
+          </w:p>
+          <w:p>
+            <w:pPr>
+              <w:pStyle w:val="PargrafodaLista"/>
+              <w:numPr>
+                <w:ilvl w:val="2"/>
+                <w:numId w:val="14"/>
+              </w:numPr>
+            </w:pPr>
+            <w:r>
+              <w:t>Sistema exibe a mensagem “Categoria removida com sucesso”</w:t>
+            </w:r>
+          </w:p>
+          <w:p>
+            <w:pPr>
+              <w:pStyle w:val="PargrafodaLista"/>
+            </w:pPr>
+          </w:p>
+        </w:tc>
+      </w:tr>
+    </w:tbl>
+    <w:p/>
+    <w:p/>
+    <w:tbl>
+      <w:tblPr>
+        <w:tblStyle w:val="Tabelacomgrade"/>
+        <w:tblW w:w="0" w:type="auto"/>
+        <w:tblLook w:val="04A0" w:firstRow="1" w:lastRow="0" w:firstColumn="1" w:lastColumn="0" w:noHBand="0" w:noVBand="1"/>
+      </w:tblPr>
+      <w:tblGrid>
+        <w:gridCol w:w="2196"/>
+        <w:gridCol w:w="2048"/>
+        <w:gridCol w:w="5362"/>
+      </w:tblGrid>
+      <w:tr>
+        <w:trPr>
+          <w:trHeight w:val="500"/>
+        </w:trPr>
+        <w:tc>
+          <w:tcPr>
+            <w:tcW w:w="2196" w:type="dxa"/>
+            <w:vAlign w:val="center"/>
+          </w:tcPr>
+          <w:p>
+            <w:pPr>
+              <w:jc w:val="center"/>
+              <w:rPr>
+                <w:b/>
+              </w:rPr>
+            </w:pPr>
+            <w:commentRangeStart w:id="8"/>
+            <w:r>
+              <w:rPr>
+                <w:b/>
+              </w:rPr>
+              <w:t>CDU09</w:t>
+            </w:r>
+          </w:p>
+        </w:tc>
+        <w:tc>
+          <w:tcPr>
+            <w:tcW w:w="7410" w:type="dxa"/>
+            <w:gridSpan w:val="2"/>
+            <w:vAlign w:val="center"/>
+          </w:tcPr>
+          <w:p>
+            <w:pPr>
+              <w:rPr>
+                <w:b/>
+              </w:rPr>
+            </w:pPr>
+            <w:r>
+              <w:rPr>
+                <w:b/>
+              </w:rPr>
+              <w:t xml:space="preserve">Nome: </w:t>
+            </w:r>
+            <w:r>
+              <w:t>Obter quantidade de unidades estocada em uma categoria</w:t>
+            </w:r>
+            <w:commentRangeEnd w:id="8"/>
+            <w:r>
+              <w:rPr>
+                <w:rStyle w:val="Refdecomentrio"/>
+              </w:rPr>
+              <w:commentReference w:id="8"/>
+            </w:r>
+          </w:p>
+        </w:tc>
+      </w:tr>
+      <w:tr>
+        <w:trPr>
+          <w:trHeight w:val="549"/>
+        </w:trPr>
+        <w:tc>
+          <w:tcPr>
+            <w:tcW w:w="9606" w:type="dxa"/>
+            <w:gridSpan w:val="3"/>
+          </w:tcPr>
+          <w:p>
+            <w:r>
+              <w:rPr>
+                <w:b/>
+              </w:rPr>
+              <w:t>Atores:</w:t>
+            </w:r>
+            <w:r>
+              <w:t xml:space="preserve"> Gestor</w:t>
+            </w:r>
+          </w:p>
+        </w:tc>
+      </w:tr>
+      <w:tr>
+        <w:tc>
+          <w:tcPr>
+            <w:tcW w:w="9606" w:type="dxa"/>
+            <w:gridSpan w:val="3"/>
+          </w:tcPr>
+          <w:p>
+            <w:r>
+              <w:rPr>
+                <w:b/>
+              </w:rPr>
+              <w:t>Descrição</w:t>
+            </w:r>
+            <w:r>
+              <w:t>: Esse caso de uso descreve o acesso pelo funcionário à função gerenciar categorias, de modo a o</w:t>
+            </w:r>
+            <w:r>
+              <w:t>bter quantidade de unidades estocada em uma categoria</w:t>
+            </w:r>
+          </w:p>
+        </w:tc>
+      </w:tr>
+      <w:tr>
+        <w:trPr>
+          <w:trHeight w:val="806"/>
+        </w:trPr>
+        <w:tc>
+          <w:tcPr>
+            <w:tcW w:w="4244" w:type="dxa"/>
+            <w:gridSpan w:val="2"/>
+          </w:tcPr>
+          <w:p>
+            <w:r>
+              <w:rPr>
+                <w:b/>
+              </w:rPr>
+              <w:t>Pré-condição:</w:t>
+            </w:r>
+            <w:r>
+              <w:t xml:space="preserve"> o Gestor deve ter efetuado </w:t>
+            </w:r>
+            <w:r>
+              <w:rPr>
+                <w:i/>
+              </w:rPr>
+              <w:t>login</w:t>
+            </w:r>
+            <w:r>
+              <w:t xml:space="preserve"> com sucesso no sistema. </w:t>
+            </w:r>
+          </w:p>
+        </w:tc>
+        <w:tc>
+          <w:tcPr>
+            <w:tcW w:w="5362" w:type="dxa"/>
+          </w:tcPr>
+          <w:p>
+            <w:r>
+              <w:rPr>
+                <w:b/>
+              </w:rPr>
+              <w:t xml:space="preserve">Pós-condição: </w:t>
+            </w:r>
+            <w:r>
+              <w:t>não há</w:t>
+            </w:r>
+          </w:p>
+        </w:tc>
+      </w:tr>
+      <w:tr>
+        <w:tc>
+          <w:tcPr>
+            <w:tcW w:w="9606" w:type="dxa"/>
+            <w:gridSpan w:val="3"/>
+            <w:shd w:val="clear" w:color="auto" w:fill="F2F2F2" w:themeFill="background1" w:themeFillShade="F2"/>
+          </w:tcPr>
+          <w:p>
+            <w:pPr>
+              <w:jc w:val="center"/>
+              <w:rPr>
+                <w:b/>
+              </w:rPr>
+            </w:pPr>
+            <w:r>
+              <w:rPr>
+                <w:b/>
+              </w:rPr>
+              <w:t>Fluxo principal</w:t>
+            </w:r>
+          </w:p>
+        </w:tc>
+      </w:tr>
+      <w:tr>
+        <w:trPr>
+          <w:trHeight w:val="1181"/>
+        </w:trPr>
+        <w:tc>
+          <w:tcPr>
+            <w:tcW w:w="9606" w:type="dxa"/>
+            <w:gridSpan w:val="3"/>
+          </w:tcPr>
+          <w:p>
+            <w:pPr>
+              <w:pStyle w:val="PargrafodaLista"/>
+              <w:numPr>
+                <w:ilvl w:val="0"/>
+                <w:numId w:val="20"/>
+              </w:numPr>
+            </w:pPr>
+            <w:r>
+              <w:t>Gestor escolhe a opção “Gerenciar Categorias”</w:t>
+            </w:r>
+          </w:p>
+          <w:p>
+            <w:pPr>
+              <w:pStyle w:val="PargrafodaLista"/>
+              <w:numPr>
+                <w:ilvl w:val="0"/>
+                <w:numId w:val="20"/>
+              </w:numPr>
+            </w:pPr>
+            <w:r>
+              <w:t xml:space="preserve">O sistema exibe uma tela contendo opções “Cadastrar Categoria”, “Listar Categorias, “Atualizar Dados de Categoria”, “Remover Categoria” </w:t>
+            </w:r>
+          </w:p>
+          <w:p>
+            <w:pPr>
+              <w:pStyle w:val="PargrafodaLista"/>
+              <w:numPr>
+                <w:ilvl w:val="0"/>
+                <w:numId w:val="20"/>
+              </w:numPr>
+            </w:pPr>
+            <w:r>
+              <w:t>Gestor escolhe a opção “Listar categorias”</w:t>
+            </w:r>
+          </w:p>
+          <w:p>
+            <w:pPr>
+              <w:pStyle w:val="PargrafodaLista"/>
+              <w:numPr>
+                <w:ilvl w:val="0"/>
+                <w:numId w:val="20"/>
+              </w:numPr>
+            </w:pPr>
+            <w:r>
+              <w:t>Gestor seleciona uma categoria</w:t>
+            </w:r>
+          </w:p>
+          <w:p>
+            <w:pPr>
+              <w:pStyle w:val="PargrafodaLista"/>
+              <w:numPr>
+                <w:ilvl w:val="0"/>
+                <w:numId w:val="20"/>
+              </w:numPr>
+            </w:pPr>
+            <w:r>
+              <w:t>O sistema calcula e exibe a quantidade de produtos em estoque da categoria selecionada</w:t>
+            </w:r>
+            <w:r>
+              <w:br/>
+            </w:r>
+          </w:p>
+        </w:tc>
+      </w:tr>
+    </w:tbl>
+    <w:p>
+      <w:pPr>
+        <w:rPr>
+          <w:u w:val="single"/>
+        </w:rPr>
+      </w:pPr>
+    </w:p>
     <w:sectPr>
       <w:pgSz w:w="11906" w:h="16838"/>
       <w:pgMar w:top="1134" w:right="1134" w:bottom="1134" w:left="1134" w:header="709" w:footer="709" w:gutter="0"/>
@@ -4091,7 +5319,7 @@
       </w:pPr>
     </w:p>
   </w:comment>
-  <w:comment w:id="3" w:author="Sofia Moraes" w:date="2017-09-05T14:26:00Z" w:initials="SM">
+  <w:comment w:id="2" w:author="Sofia Moraes" w:date="2017-09-05T14:26:00Z" w:initials="SM">
     <w:p>
       <w:pPr>
         <w:pStyle w:val="Textodecomentrio"/>
@@ -4107,7 +5335,7 @@
       </w:r>
     </w:p>
   </w:comment>
-  <w:comment w:id="5" w:author="Sofia Moraes" w:date="2017-09-05T14:26:00Z" w:initials="SM">
+  <w:comment w:id="4" w:author="Sofia Moraes" w:date="2017-09-05T14:26:00Z" w:initials="SM">
     <w:p>
       <w:pPr>
         <w:pStyle w:val="Textodecomentrio"/>
@@ -4128,6 +5356,59 @@
       </w:pPr>
     </w:p>
   </w:comment>
+  <w:comment w:id="5" w:author="Sofia Moraes" w:date="2017-09-05T14:50:00Z" w:initials="SM">
+    <w:p>
+      <w:pPr>
+        <w:pStyle w:val="Textodecomentrio"/>
+      </w:pPr>
+      <w:r>
+        <w:rPr>
+          <w:rStyle w:val="Refdecomentrio"/>
+        </w:rPr>
+        <w:annotationRef/>
+      </w:r>
+      <w:r>
+        <w:t>Minha parte começa aqui</w:t>
+      </w:r>
+    </w:p>
+  </w:comment>
+  <w:comment w:id="6" w:author="Sofia Moraes" w:date="2017-09-05T14:53:00Z" w:initials="SM">
+    <w:p>
+      <w:pPr>
+        <w:pStyle w:val="Textodecomentrio"/>
+      </w:pPr>
+      <w:r>
+        <w:rPr>
+          <w:rStyle w:val="Refdecomentrio"/>
+        </w:rPr>
+        <w:annotationRef/>
+      </w:r>
+      <w:r>
+        <w:t>Esse é de ex</w:t>
+      </w:r>
+      <w:bookmarkStart w:id="7" w:name="_GoBack"/>
+      <w:bookmarkEnd w:id="7"/>
+      <w:r>
+        <w:t>tend. Copiei do exemplo anterior</w:t>
+      </w:r>
+    </w:p>
+  </w:comment>
+  <w:comment w:id="8" w:author="Sofia Moraes" w:date="2017-09-05T14:52:00Z" w:initials="SM">
+    <w:p>
+      <w:pPr>
+        <w:pStyle w:val="Textodecomentrio"/>
+      </w:pPr>
+      <w:r>
+        <w:rPr>
+          <w:rStyle w:val="Refdecomentrio"/>
+        </w:rPr>
+        <w:annotationRef/>
+      </w:r>
+      <w:r>
+        <w:t>Esse é de include</w:t>
+      </w:r>
+    </w:p>
+  </w:comment>
 </w:comments>
 </file>
 
@@ -4136,6 +5417,9 @@
   <w15:commentEx w15:paraId="5F1085A1" w15:done="0"/>
   <w15:commentEx w15:paraId="17E35392" w15:done="0"/>
   <w15:commentEx w15:paraId="1FD535CD" w15:done="0"/>
+  <w15:commentEx w15:paraId="0DA5CEDE" w15:done="0"/>
+  <w15:commentEx w15:paraId="491896FE" w15:done="0"/>
+  <w15:commentEx w15:paraId="1B6693D1" w15:done="0"/>
 </w15:commentsEx>
 </file>
 
@@ -4144,6 +5428,9 @@
   <w16cid:commentId w16cid:paraId="5F1085A1" w16cid:durableId="1D59220B"/>
   <w16cid:commentId w16cid:paraId="17E35392" w16cid:durableId="1D59327F"/>
   <w16cid:commentId w16cid:paraId="1FD535CD" w16cid:durableId="1D59328D"/>
+  <w16cid:commentId w16cid:paraId="0DA5CEDE" w16cid:durableId="1D593831"/>
+  <w16cid:commentId w16cid:paraId="491896FE" w16cid:durableId="1D5938D1"/>
+  <w16cid:commentId w16cid:paraId="1B6693D1" w16cid:durableId="1D5938C2"/>
 </w16cid:commentsIds>
 </file>
 
@@ -5338,6 +6625,127 @@
     </w:lvl>
   </w:abstractNum>
   <w:abstractNum w:abstractNumId="12" w15:restartNumberingAfterBreak="0">
+    <w:nsid w:val="4A154E43"/>
+    <w:multiLevelType w:val="multilevel"/>
+    <w:tmpl w:val="F026A49C"/>
+    <w:lvl w:ilvl="0">
+      <w:start w:val="1"/>
+      <w:numFmt w:val="decimal"/>
+      <w:lvlText w:val="%1."/>
+      <w:lvlJc w:val="left"/>
+      <w:pPr>
+        <w:ind w:left="720" w:hanging="360"/>
+      </w:pPr>
+      <w:rPr>
+        <w:rFonts w:hint="default"/>
+      </w:rPr>
+    </w:lvl>
+    <w:lvl w:ilvl="1">
+      <w:start w:val="1"/>
+      <w:numFmt w:val="decimal"/>
+      <w:isLgl/>
+      <w:lvlText w:val="%1.%2."/>
+      <w:lvlJc w:val="left"/>
+      <w:pPr>
+        <w:ind w:left="1440" w:hanging="360"/>
+      </w:pPr>
+      <w:rPr>
+        <w:rFonts w:hint="default"/>
+      </w:rPr>
+    </w:lvl>
+    <w:lvl w:ilvl="2">
+      <w:start w:val="1"/>
+      <w:numFmt w:val="decimal"/>
+      <w:isLgl/>
+      <w:lvlText w:val="%1.%2.%3."/>
+      <w:lvlJc w:val="left"/>
+      <w:pPr>
+        <w:ind w:left="2520" w:hanging="720"/>
+      </w:pPr>
+      <w:rPr>
+        <w:rFonts w:hint="default"/>
+      </w:rPr>
+    </w:lvl>
+    <w:lvl w:ilvl="3">
+      <w:start w:val="1"/>
+      <w:numFmt w:val="decimal"/>
+      <w:isLgl/>
+      <w:lvlText w:val="%1.%2.%3.%4."/>
+      <w:lvlJc w:val="left"/>
+      <w:pPr>
+        <w:ind w:left="3240" w:hanging="720"/>
+      </w:pPr>
+      <w:rPr>
+        <w:rFonts w:hint="default"/>
+      </w:rPr>
+    </w:lvl>
+    <w:lvl w:ilvl="4">
+      <w:start w:val="1"/>
+      <w:numFmt w:val="decimal"/>
+      <w:isLgl/>
+      <w:lvlText w:val="%1.%2.%3.%4.%5."/>
+      <w:lvlJc w:val="left"/>
+      <w:pPr>
+        <w:ind w:left="4320" w:hanging="1080"/>
+      </w:pPr>
+      <w:rPr>
+        <w:rFonts w:hint="default"/>
+      </w:rPr>
+    </w:lvl>
+    <w:lvl w:ilvl="5">
+      <w:start w:val="1"/>
+      <w:numFmt w:val="decimal"/>
+      <w:isLgl/>
+      <w:lvlText w:val="%1.%2.%3.%4.%5.%6."/>
+      <w:lvlJc w:val="left"/>
+      <w:pPr>
+        <w:ind w:left="5040" w:hanging="1080"/>
+      </w:pPr>
+      <w:rPr>
+        <w:rFonts w:hint="default"/>
+      </w:rPr>
+    </w:lvl>
+    <w:lvl w:ilvl="6">
+      <w:start w:val="1"/>
+      <w:numFmt w:val="decimal"/>
+      <w:isLgl/>
+      <w:lvlText w:val="%1.%2.%3.%4.%5.%6.%7."/>
+      <w:lvlJc w:val="left"/>
+      <w:pPr>
+        <w:ind w:left="6120" w:hanging="1440"/>
+      </w:pPr>
+      <w:rPr>
+        <w:rFonts w:hint="default"/>
+      </w:rPr>
+    </w:lvl>
+    <w:lvl w:ilvl="7">
+      <w:start w:val="1"/>
+      <w:numFmt w:val="decimal"/>
+      <w:isLgl/>
+      <w:lvlText w:val="%1.%2.%3.%4.%5.%6.%7.%8."/>
+      <w:lvlJc w:val="left"/>
+      <w:pPr>
+        <w:ind w:left="6840" w:hanging="1440"/>
+      </w:pPr>
+      <w:rPr>
+        <w:rFonts w:hint="default"/>
+      </w:rPr>
+    </w:lvl>
+    <w:lvl w:ilvl="8">
+      <w:start w:val="1"/>
+      <w:numFmt w:val="decimal"/>
+      <w:isLgl/>
+      <w:lvlText w:val="%1.%2.%3.%4.%5.%6.%7.%8.%9."/>
+      <w:lvlJc w:val="left"/>
+      <w:pPr>
+        <w:ind w:left="7920" w:hanging="1800"/>
+      </w:pPr>
+      <w:rPr>
+        <w:rFonts w:hint="default"/>
+      </w:rPr>
+    </w:lvl>
+  </w:abstractNum>
+  <w:abstractNum w:abstractNumId="13" w15:restartNumberingAfterBreak="0">
     <w:nsid w:val="525C61E9"/>
     <w:multiLevelType w:val="hybridMultilevel"/>
     <w:tmpl w:val="03BCC4D8"/>
@@ -5426,7 +6834,7 @@
       </w:pPr>
     </w:lvl>
   </w:abstractNum>
-  <w:abstractNum w:abstractNumId="13" w15:restartNumberingAfterBreak="0">
+  <w:abstractNum w:abstractNumId="14" w15:restartNumberingAfterBreak="0">
     <w:nsid w:val="5C4801F0"/>
     <w:multiLevelType w:val="hybridMultilevel"/>
     <w:tmpl w:val="E97A9290"/>
@@ -5515,7 +6923,7 @@
       </w:pPr>
     </w:lvl>
   </w:abstractNum>
-  <w:abstractNum w:abstractNumId="14" w15:restartNumberingAfterBreak="0">
+  <w:abstractNum w:abstractNumId="15" w15:restartNumberingAfterBreak="0">
     <w:nsid w:val="611E183C"/>
     <w:multiLevelType w:val="hybridMultilevel"/>
     <w:tmpl w:val="BDB69BF6"/>
@@ -5604,7 +7012,7 @@
       </w:pPr>
     </w:lvl>
   </w:abstractNum>
-  <w:abstractNum w:abstractNumId="15" w15:restartNumberingAfterBreak="0">
+  <w:abstractNum w:abstractNumId="16" w15:restartNumberingAfterBreak="0">
     <w:nsid w:val="6AF33333"/>
     <w:multiLevelType w:val="hybridMultilevel"/>
     <w:tmpl w:val="EA647E28"/>
@@ -5693,7 +7101,7 @@
       </w:pPr>
     </w:lvl>
   </w:abstractNum>
-  <w:abstractNum w:abstractNumId="16" w15:restartNumberingAfterBreak="0">
+  <w:abstractNum w:abstractNumId="17" w15:restartNumberingAfterBreak="0">
     <w:nsid w:val="722B355F"/>
     <w:multiLevelType w:val="hybridMultilevel"/>
     <w:tmpl w:val="74A8D536"/>
@@ -5779,7 +7187,7 @@
       </w:pPr>
     </w:lvl>
   </w:abstractNum>
-  <w:abstractNum w:abstractNumId="17" w15:restartNumberingAfterBreak="0">
+  <w:abstractNum w:abstractNumId="18" w15:restartNumberingAfterBreak="0">
     <w:nsid w:val="78FD488F"/>
     <w:multiLevelType w:val="hybridMultilevel"/>
     <w:tmpl w:val="8E2C96C0"/>
@@ -5868,7 +7276,7 @@
       </w:pPr>
     </w:lvl>
   </w:abstractNum>
-  <w:abstractNum w:abstractNumId="18" w15:restartNumberingAfterBreak="0">
+  <w:abstractNum w:abstractNumId="19" w15:restartNumberingAfterBreak="0">
     <w:nsid w:val="7DCB3082"/>
     <w:multiLevelType w:val="hybridMultilevel"/>
     <w:tmpl w:val="816EB772"/>
@@ -5961,25 +7369,25 @@
     <w:abstractNumId w:val="7"/>
   </w:num>
   <w:num w:numId="2">
-    <w:abstractNumId w:val="15"/>
+    <w:abstractNumId w:val="16"/>
   </w:num>
   <w:num w:numId="3">
-    <w:abstractNumId w:val="16"/>
+    <w:abstractNumId w:val="17"/>
   </w:num>
   <w:num w:numId="4">
-    <w:abstractNumId w:val="17"/>
+    <w:abstractNumId w:val="18"/>
   </w:num>
   <w:num w:numId="5">
     <w:abstractNumId w:val="0"/>
   </w:num>
   <w:num w:numId="6">
-    <w:abstractNumId w:val="14"/>
+    <w:abstractNumId w:val="15"/>
   </w:num>
   <w:num w:numId="7">
     <w:abstractNumId w:val="6"/>
   </w:num>
   <w:num w:numId="8">
-    <w:abstractNumId w:val="13"/>
+    <w:abstractNumId w:val="14"/>
   </w:num>
   <w:num w:numId="9">
     <w:abstractNumId w:val="11"/>
@@ -5991,10 +7399,10 @@
     <w:abstractNumId w:val="9"/>
   </w:num>
   <w:num w:numId="12">
-    <w:abstractNumId w:val="12"/>
+    <w:abstractNumId w:val="13"/>
   </w:num>
   <w:num w:numId="13">
-    <w:abstractNumId w:val="18"/>
+    <w:abstractNumId w:val="19"/>
   </w:num>
   <w:num w:numId="14">
     <w:abstractNumId w:val="2"/>
@@ -6013,6 +7421,9 @@
   </w:num>
   <w:num w:numId="19">
     <w:abstractNumId w:val="4"/>
+  </w:num>
+  <w:num w:numId="20">
+    <w:abstractNumId w:val="12"/>
   </w:num>
 </w:numbering>
 </file>

</xml_diff>